<commit_message>
Ordenando carpetas Abril 2020
</commit_message>
<xml_diff>
--- a/Perfiles/CV/CV_AdrianaFelisaChávez.docx
+++ b/Perfiles/CV/CV_AdrianaFelisaChávez.docx
@@ -1,6 +1,6 @@
 
 <file path=word/document.xml><?xml version="1.0" encoding="utf-8"?>
-<w:document xmlns:wpc="http://schemas.microsoft.com/office/word/2010/wordprocessingCanvas" xmlns:mc="http://schemas.openxmlformats.org/markup-compatibility/2006" xmlns:o="urn:schemas-microsoft-com:office:office" xmlns:r="http://schemas.openxmlformats.org/officeDocument/2006/relationships" xmlns:m="http://schemas.openxmlformats.org/officeDocument/2006/math" xmlns:v="urn:schemas-microsoft-com:vml" xmlns:wp14="http://schemas.microsoft.com/office/word/2010/wordprocessingDrawing" xmlns:wp="http://schemas.openxmlformats.org/drawingml/2006/wordprocessingDrawing" xmlns:w10="urn:schemas-microsoft-com:office:word" xmlns:w="http://schemas.openxmlformats.org/wordprocessingml/2006/main" xmlns:w14="http://schemas.microsoft.com/office/word/2010/wordml" xmlns:w15="http://schemas.microsoft.com/office/word/2012/wordml" xmlns:wpg="http://schemas.microsoft.com/office/word/2010/wordprocessingGroup" xmlns:wpi="http://schemas.microsoft.com/office/word/2010/wordprocessingInk" xmlns:wne="http://schemas.microsoft.com/office/word/2006/wordml" xmlns:wps="http://schemas.microsoft.com/office/word/2010/wordprocessingShape" mc:Ignorable="w14 w15 wp14">
+<w:document xmlns:wpc="http://schemas.microsoft.com/office/word/2010/wordprocessingCanvas" xmlns:cx="http://schemas.microsoft.com/office/drawing/2014/chartex" xmlns:cx1="http://schemas.microsoft.com/office/drawing/2015/9/8/chartex" xmlns:cx2="http://schemas.microsoft.com/office/drawing/2015/10/21/chartex" xmlns:cx3="http://schemas.microsoft.com/office/drawing/2016/5/9/chartex" xmlns:cx4="http://schemas.microsoft.com/office/drawing/2016/5/10/chartex" xmlns:cx5="http://schemas.microsoft.com/office/drawing/2016/5/11/chartex" xmlns:cx6="http://schemas.microsoft.com/office/drawing/2016/5/12/chartex" xmlns:cx7="http://schemas.microsoft.com/office/drawing/2016/5/13/chartex" xmlns:cx8="http://schemas.microsoft.com/office/drawing/2016/5/14/chartex" xmlns:mc="http://schemas.openxmlformats.org/markup-compatibility/2006" xmlns:aink="http://schemas.microsoft.com/office/drawing/2016/ink" xmlns:am3d="http://schemas.microsoft.com/office/drawing/2017/model3d" xmlns:o="urn:schemas-microsoft-com:office:office" xmlns:r="http://schemas.openxmlformats.org/officeDocument/2006/relationships" xmlns:m="http://schemas.openxmlformats.org/officeDocument/2006/math" xmlns:v="urn:schemas-microsoft-com:vml" xmlns:wp14="http://schemas.microsoft.com/office/word/2010/wordprocessingDrawing" xmlns:wp="http://schemas.openxmlformats.org/drawingml/2006/wordprocessingDrawing" xmlns:w10="urn:schemas-microsoft-com:office:word" xmlns:w="http://schemas.openxmlformats.org/wordprocessingml/2006/main" xmlns:w14="http://schemas.microsoft.com/office/word/2010/wordml" xmlns:w15="http://schemas.microsoft.com/office/word/2012/wordml" xmlns:w16cid="http://schemas.microsoft.com/office/word/2016/wordml/cid" xmlns:w16se="http://schemas.microsoft.com/office/word/2015/wordml/symex" xmlns:wpg="http://schemas.microsoft.com/office/word/2010/wordprocessingGroup" xmlns:wpi="http://schemas.microsoft.com/office/word/2010/wordprocessingInk" xmlns:wne="http://schemas.microsoft.com/office/word/2006/wordml" xmlns:wps="http://schemas.microsoft.com/office/word/2010/wordprocessingShape" mc:Ignorable="w14 w15 w16se w16cid wp14">
   <w:body>
     <w:tbl>
       <w:tblPr>
@@ -40,7 +40,7 @@
               </w:rPr>
             </w:pPr>
             <w:r>
-              <w:object w:dxaOrig="1785" w:dyaOrig="1860">
+              <w:object w:dxaOrig="1785" w:dyaOrig="1860" w14:anchorId="21D0A657">
                 <v:shapetype id="_x0000_t75" coordsize="21600,21600" o:spt="75" o:preferrelative="t" path="m@4@5l@4@11@9@11@9@5xe" filled="f" stroked="f">
                   <v:stroke joinstyle="miter"/>
                   <v:formulas>
@@ -60,10 +60,10 @@
                   <v:path o:extrusionok="f" gradientshapeok="t" o:connecttype="rect"/>
                   <o:lock v:ext="edit" aspectratio="t"/>
                 </v:shapetype>
-                <v:shape id="_x0000_i1025" type="#_x0000_t75" style="width:88.75pt;height:92.95pt" o:ole="">
+                <v:shape id="_x0000_i1025" type="#_x0000_t75" style="width:88.9pt;height:92.65pt" o:ole="">
                   <v:imagedata r:id="rId5" o:title=""/>
                 </v:shape>
-                <o:OLEObject Type="Embed" ProgID="PBrush" ShapeID="_x0000_i1025" DrawAspect="Content" ObjectID="_1610898133" r:id="rId6"/>
+                <o:OLEObject Type="Embed" ProgID="PBrush" ShapeID="_x0000_i1025" DrawAspect="Content" ObjectID="_1644782942" r:id="rId6"/>
               </w:object>
             </w:r>
           </w:p>
@@ -275,27 +275,7 @@
                 <w:sz w:val="16"/>
                 <w:szCs w:val="16"/>
               </w:rPr>
-              <w:t>(</w:t>
-            </w:r>
-            <w:proofErr w:type="spellStart"/>
-            <w:r>
-              <w:rPr>
-                <w:rFonts w:ascii="URWPalladioL-Ital" w:hAnsi="URWPalladioL-Ital" w:cs="URWPalladioL-Ital"/>
-                <w:color w:val="000000"/>
-                <w:sz w:val="16"/>
-                <w:szCs w:val="16"/>
-              </w:rPr>
-              <w:t>Cel</w:t>
-            </w:r>
-            <w:proofErr w:type="spellEnd"/>
-            <w:r>
-              <w:rPr>
-                <w:rFonts w:ascii="URWPalladioL-Ital" w:hAnsi="URWPalladioL-Ital" w:cs="URWPalladioL-Ital"/>
-                <w:color w:val="000000"/>
-                <w:sz w:val="16"/>
-                <w:szCs w:val="16"/>
-              </w:rPr>
-              <w:t xml:space="preserve">) </w:t>
+              <w:t xml:space="preserve">(Cel) </w:t>
             </w:r>
             <w:r>
               <w:rPr>
@@ -812,27 +792,7 @@
           <w:sz w:val="18"/>
           <w:szCs w:val="18"/>
         </w:rPr>
-        <w:t xml:space="preserve">(IDE: </w:t>
-      </w:r>
-      <w:proofErr w:type="spellStart"/>
-      <w:r>
-        <w:rPr>
-          <w:rFonts w:ascii="URWPalladioL-Roma" w:hAnsi="URWPalladioL-Roma" w:cs="URWPalladioL-Roma"/>
-          <w:color w:val="000000"/>
-          <w:sz w:val="18"/>
-          <w:szCs w:val="18"/>
-        </w:rPr>
-        <w:t>Spyder</w:t>
-      </w:r>
-      <w:proofErr w:type="spellEnd"/>
-      <w:r>
-        <w:rPr>
-          <w:rFonts w:ascii="URWPalladioL-Roma" w:hAnsi="URWPalladioL-Roma" w:cs="URWPalladioL-Roma"/>
-          <w:color w:val="000000"/>
-          <w:sz w:val="18"/>
-          <w:szCs w:val="18"/>
-        </w:rPr>
-        <w:t>), SPSS y JASP</w:t>
+        <w:t>(IDE: Spyder), SPSS y JASP</w:t>
       </w:r>
     </w:p>
     <w:p>
@@ -1932,6 +1892,11 @@
     </w:p>
     <w:p>
       <w:pPr>
+        <w:pStyle w:val="Prrafodelista"/>
+        <w:numPr>
+          <w:ilvl w:val="0"/>
+          <w:numId w:val="6"/>
+        </w:numPr>
         <w:autoSpaceDE w:val="0"/>
         <w:autoSpaceDN w:val="0"/>
         <w:adjustRightInd w:val="0"/>
@@ -1942,6 +1907,37 @@
           <w:b/>
           <w:bCs/>
           <w:color w:val="000000"/>
+          <w:lang w:val="en-US"/>
+        </w:rPr>
+      </w:pPr>
+      <w:r>
+        <w:rPr>
+          <w:rFonts w:ascii="URWPalladioL-Roma" w:hAnsi="URWPalladioL-Roma" w:cs="URWPalladioL-Roma"/>
+          <w:color w:val="000000"/>
+          <w:sz w:val="20"/>
+          <w:szCs w:val="20"/>
+        </w:rPr>
+        <w:t>Curso “Herramientas de evaluación” impartido por la Mtra. Olga María Rey Morán, de la Dirección General de Incorporación y Estudios de Revalidación</w:t>
+      </w:r>
+    </w:p>
+    <w:p>
+      <w:pPr>
+        <w:pStyle w:val="Prrafodelista"/>
+        <w:numPr>
+          <w:ilvl w:val="0"/>
+          <w:numId w:val="6"/>
+        </w:numPr>
+        <w:autoSpaceDE w:val="0"/>
+        <w:autoSpaceDN w:val="0"/>
+        <w:adjustRightInd w:val="0"/>
+        <w:spacing w:after="0" w:line="240" w:lineRule="auto"/>
+        <w:jc w:val="both"/>
+        <w:rPr>
+          <w:rFonts w:ascii="URWPalladioL-Bold" w:hAnsi="URWPalladioL-Bold" w:cs="URWPalladioL-Bold"/>
+          <w:b/>
+          <w:bCs/>
+          <w:color w:val="000000"/>
+          <w:lang w:val="en-US"/>
         </w:rPr>
       </w:pPr>
     </w:p>
@@ -2222,6 +2218,7 @@
           <w:sz w:val="20"/>
           <w:szCs w:val="20"/>
         </w:rPr>
+        <w:lastRenderedPageBreak/>
         <w:t>2015</w:t>
       </w:r>
       <w:r>
@@ -2445,7 +2442,6 @@
           <w:sz w:val="18"/>
           <w:szCs w:val="18"/>
         </w:rPr>
-        <w:lastRenderedPageBreak/>
         <w:t>PAPIME PE</w:t>
       </w:r>
       <w:r>
@@ -3007,27 +3003,7 @@
           <w:sz w:val="18"/>
           <w:szCs w:val="18"/>
         </w:rPr>
-        <w:t xml:space="preserve"> por la </w:t>
-      </w:r>
-      <w:proofErr w:type="spellStart"/>
-      <w:r>
-        <w:rPr>
-          <w:rFonts w:ascii="URWPalladioL-Roma" w:hAnsi="URWPalladioL-Roma" w:cs="URWPalladioL-Roma"/>
-          <w:color w:val="000000"/>
-          <w:sz w:val="18"/>
-          <w:szCs w:val="18"/>
-        </w:rPr>
-        <w:t>microfinanciera</w:t>
-      </w:r>
-      <w:proofErr w:type="spellEnd"/>
-      <w:r>
-        <w:rPr>
-          <w:rFonts w:ascii="URWPalladioL-Roma" w:hAnsi="URWPalladioL-Roma" w:cs="URWPalladioL-Roma"/>
-          <w:color w:val="000000"/>
-          <w:sz w:val="18"/>
-          <w:szCs w:val="18"/>
-        </w:rPr>
-        <w:t xml:space="preserve"> de El Buen Socio</w:t>
+        <w:t xml:space="preserve"> por la microfinanciera de El Buen Socio</w:t>
       </w:r>
       <w:r>
         <w:rPr>
@@ -3445,8 +3421,8 @@
         <w:spacing w:after="0" w:line="240" w:lineRule="auto"/>
         <w:jc w:val="both"/>
         <w:rPr>
-          <w:rFonts w:ascii="URWPalladioL-Roma" w:hAnsi="URWPalladioL-Roma" w:cs="URWPalladioL-Roma"/>
-          <w:color w:val="8000FF"/>
+          <w:rStyle w:val="Hipervnculo"/>
+          <w:rFonts w:ascii="URWPalladioL-Roma" w:hAnsi="URWPalladioL-Roma" w:cs="URWPalladioL-Roma"/>
           <w:sz w:val="18"/>
           <w:szCs w:val="18"/>
         </w:rPr>
@@ -3468,18 +3444,257 @@
             <w:sz w:val="18"/>
             <w:szCs w:val="18"/>
           </w:rPr>
-          <w:t>sconzuelo@inee.edu.</w:t>
+          <w:t>sconzuelo@inee.edu.mx</w:t>
         </w:r>
       </w:hyperlink>
-      <w:r>
+    </w:p>
+    <w:p>
+      <w:pPr>
+        <w:autoSpaceDE w:val="0"/>
+        <w:autoSpaceDN w:val="0"/>
+        <w:adjustRightInd w:val="0"/>
+        <w:spacing w:after="0" w:line="240" w:lineRule="auto"/>
+        <w:jc w:val="both"/>
         <w:rPr>
           <w:rStyle w:val="Hipervnculo"/>
           <w:rFonts w:ascii="URWPalladioL-Roma" w:hAnsi="URWPalladioL-Roma" w:cs="URWPalladioL-Roma"/>
           <w:sz w:val="18"/>
           <w:szCs w:val="18"/>
         </w:rPr>
-        <w:t>mx</w:t>
-      </w:r>
+      </w:pPr>
+    </w:p>
+    <w:p>
+      <w:pPr>
+        <w:autoSpaceDE w:val="0"/>
+        <w:autoSpaceDN w:val="0"/>
+        <w:adjustRightInd w:val="0"/>
+        <w:spacing w:after="0" w:line="240" w:lineRule="auto"/>
+        <w:jc w:val="both"/>
+        <w:rPr>
+          <w:rFonts w:ascii="URWPalladioL-Roma" w:hAnsi="URWPalladioL-Roma" w:cs="URWPalladioL-Roma"/>
+          <w:color w:val="000000"/>
+          <w:sz w:val="18"/>
+          <w:szCs w:val="18"/>
+        </w:rPr>
+      </w:pPr>
+      <w:r>
+        <w:rPr>
+          <w:rFonts w:ascii="URWPalladioL-Ital" w:hAnsi="URWPalladioL-Ital" w:cs="URWPalladioL-Ital"/>
+          <w:i/>
+          <w:color w:val="000000"/>
+          <w:sz w:val="20"/>
+          <w:szCs w:val="20"/>
+        </w:rPr>
+        <w:t>Septiembre</w:t>
+      </w:r>
+      <w:r>
+        <w:rPr>
+          <w:rFonts w:ascii="TeXPalladioL-ItalicOsF" w:hAnsi="TeXPalladioL-ItalicOsF" w:cs="TeXPalladioL-ItalicOsF"/>
+          <w:i/>
+          <w:iCs/>
+          <w:color w:val="000000"/>
+          <w:sz w:val="20"/>
+          <w:szCs w:val="20"/>
+        </w:rPr>
+        <w:t xml:space="preserve"> – </w:t>
+      </w:r>
+      <w:proofErr w:type="gramStart"/>
+      <w:r>
+        <w:rPr>
+          <w:rFonts w:ascii="TeXPalladioL-ItalicOsF" w:hAnsi="TeXPalladioL-ItalicOsF" w:cs="TeXPalladioL-ItalicOsF"/>
+          <w:iCs/>
+          <w:color w:val="000000"/>
+          <w:sz w:val="20"/>
+          <w:szCs w:val="20"/>
+        </w:rPr>
+        <w:t>Diciembre</w:t>
+      </w:r>
+      <w:proofErr w:type="gramEnd"/>
+      <w:r>
+        <w:rPr>
+          <w:rFonts w:ascii="TeXPalladioL-ItalicOsF" w:hAnsi="TeXPalladioL-ItalicOsF" w:cs="TeXPalladioL-ItalicOsF"/>
+          <w:iCs/>
+          <w:color w:val="000000"/>
+          <w:sz w:val="20"/>
+          <w:szCs w:val="20"/>
+        </w:rPr>
+        <w:t xml:space="preserve"> </w:t>
+      </w:r>
+      <w:r>
+        <w:rPr>
+          <w:rFonts w:ascii="TeXPalladioL-ItalicOsF" w:hAnsi="TeXPalladioL-ItalicOsF" w:cs="TeXPalladioL-ItalicOsF"/>
+          <w:iCs/>
+          <w:color w:val="000000"/>
+          <w:sz w:val="20"/>
+          <w:szCs w:val="20"/>
+        </w:rPr>
+        <w:t>2019.</w:t>
+      </w:r>
+      <w:r>
+        <w:rPr>
+          <w:rFonts w:ascii="TeXPalladioL-ItalicOsF" w:hAnsi="TeXPalladioL-ItalicOsF" w:cs="TeXPalladioL-ItalicOsF"/>
+          <w:i/>
+          <w:iCs/>
+          <w:color w:val="000000"/>
+          <w:sz w:val="20"/>
+          <w:szCs w:val="20"/>
+        </w:rPr>
+        <w:t xml:space="preserve">  </w:t>
+      </w:r>
+      <w:r>
+        <w:rPr>
+          <w:rFonts w:ascii="URWPalladioL-Roma" w:hAnsi="URWPalladioL-Roma" w:cs="URWPalladioL-Roma"/>
+          <w:color w:val="000000"/>
+        </w:rPr>
+        <w:t>Especialista técnico en Grupo externo</w:t>
+      </w:r>
+      <w:r>
+        <w:rPr>
+          <w:rFonts w:ascii="URWPalladioL-Roma" w:hAnsi="URWPalladioL-Roma" w:cs="URWPalladioL-Roma"/>
+          <w:color w:val="000000"/>
+        </w:rPr>
+        <w:t xml:space="preserve"> </w:t>
+      </w:r>
+      <w:r>
+        <w:rPr>
+          <w:rFonts w:ascii="URWPalladioL-Roma" w:hAnsi="URWPalladioL-Roma" w:cs="URWPalladioL-Roma"/>
+          <w:color w:val="000000"/>
+          <w:sz w:val="18"/>
+          <w:szCs w:val="18"/>
+        </w:rPr>
+        <w:t xml:space="preserve">en </w:t>
+      </w:r>
+      <w:r>
+        <w:rPr>
+          <w:rFonts w:ascii="URWPalladioL-Roma" w:hAnsi="URWPalladioL-Roma" w:cs="URWPalladioL-Roma"/>
+          <w:color w:val="000000"/>
+          <w:sz w:val="18"/>
+          <w:szCs w:val="18"/>
+        </w:rPr>
+        <w:t xml:space="preserve">la Unidad del Sistema para la Carrera de las Maestras y los Maestros de la Secretaría de Educación Pública, </w:t>
+      </w:r>
+      <w:r>
+        <w:rPr>
+          <w:rFonts w:ascii="URWPalladioL-Roma" w:hAnsi="URWPalladioL-Roma" w:cs="URWPalladioL-Roma"/>
+          <w:color w:val="000000"/>
+          <w:sz w:val="18"/>
+          <w:szCs w:val="18"/>
+        </w:rPr>
+        <w:t>d</w:t>
+      </w:r>
+      <w:r>
+        <w:rPr>
+          <w:rFonts w:ascii="URWPalladioL-Roma" w:hAnsi="URWPalladioL-Roma" w:cs="URWPalladioL-Roma"/>
+          <w:color w:val="000000"/>
+          <w:sz w:val="18"/>
+          <w:szCs w:val="18"/>
+        </w:rPr>
+        <w:t>esarrollando la propuesta inicial para el Sistema de Apreciación de Conocimientos y Aptitudes descrito en la Ley General del Sistema para la Carrera de las Maestras y los Maestros.</w:t>
+      </w:r>
+    </w:p>
+    <w:p>
+      <w:pPr>
+        <w:autoSpaceDE w:val="0"/>
+        <w:autoSpaceDN w:val="0"/>
+        <w:adjustRightInd w:val="0"/>
+        <w:spacing w:after="0" w:line="240" w:lineRule="auto"/>
+        <w:jc w:val="both"/>
+        <w:rPr>
+          <w:rFonts w:ascii="Helvetica" w:hAnsi="Helvetica"/>
+          <w:color w:val="222222"/>
+          <w:sz w:val="21"/>
+          <w:szCs w:val="21"/>
+          <w:shd w:val="clear" w:color="auto" w:fill="FFFFFF"/>
+        </w:rPr>
+      </w:pPr>
+      <w:r>
+        <w:rPr>
+          <w:rFonts w:ascii="URWPalladioL-Roma" w:hAnsi="URWPalladioL-Roma" w:cs="URWPalladioL-Roma"/>
+          <w:color w:val="000000"/>
+          <w:sz w:val="18"/>
+          <w:szCs w:val="18"/>
+        </w:rPr>
+        <w:t>Jef</w:t>
+      </w:r>
+      <w:r>
+        <w:rPr>
+          <w:rFonts w:ascii="URWPalladioL-Roma" w:hAnsi="URWPalladioL-Roma" w:cs="URWPalladioL-Roma"/>
+          <w:color w:val="000000"/>
+          <w:sz w:val="18"/>
+          <w:szCs w:val="18"/>
+        </w:rPr>
+        <w:t>e</w:t>
+      </w:r>
+      <w:r>
+        <w:rPr>
+          <w:rFonts w:ascii="URWPalladioL-Roma" w:hAnsi="URWPalladioL-Roma" w:cs="URWPalladioL-Roma"/>
+          <w:color w:val="000000"/>
+          <w:sz w:val="18"/>
+          <w:szCs w:val="18"/>
+        </w:rPr>
+        <w:t xml:space="preserve"> Inmediat</w:t>
+      </w:r>
+      <w:r>
+        <w:rPr>
+          <w:rFonts w:ascii="URWPalladioL-Roma" w:hAnsi="URWPalladioL-Roma" w:cs="URWPalladioL-Roma"/>
+          <w:color w:val="000000"/>
+          <w:sz w:val="18"/>
+          <w:szCs w:val="18"/>
+        </w:rPr>
+        <w:t>o</w:t>
+      </w:r>
+      <w:r>
+        <w:rPr>
+          <w:rFonts w:ascii="URWPalladioL-Roma" w:hAnsi="URWPalladioL-Roma" w:cs="URWPalladioL-Roma"/>
+          <w:color w:val="000000"/>
+          <w:sz w:val="18"/>
+          <w:szCs w:val="18"/>
+        </w:rPr>
+        <w:t xml:space="preserve">: </w:t>
+      </w:r>
+      <w:r>
+        <w:rPr>
+          <w:rFonts w:ascii="URWPalladioL-Roma" w:hAnsi="URWPalladioL-Roma" w:cs="URWPalladioL-Roma"/>
+          <w:color w:val="000000"/>
+          <w:sz w:val="18"/>
+          <w:szCs w:val="18"/>
+        </w:rPr>
+        <w:t>Dr. Ramsés Vázquez-Lira</w:t>
+      </w:r>
+      <w:bookmarkStart w:id="0" w:name="_GoBack"/>
+      <w:r>
+        <w:rPr>
+          <w:rStyle w:val="Hipervnculo"/>
+        </w:rPr>
+        <w:t xml:space="preserve">  </w:t>
+      </w:r>
+      <w:hyperlink r:id="rId10" w:history="1">
+        <w:r>
+          <w:rPr>
+            <w:rStyle w:val="Hipervnculo"/>
+            <w:rFonts w:ascii="URWPalladioL-Roma" w:hAnsi="URWPalladioL-Roma" w:cs="URWPalladioL-Roma"/>
+            <w:sz w:val="18"/>
+            <w:szCs w:val="18"/>
+          </w:rPr>
+          <w:t>drvazque@gmail.com</w:t>
+        </w:r>
+      </w:hyperlink>
+      <w:bookmarkEnd w:id="0"/>
+    </w:p>
+    <w:p>
+      <w:pPr>
+        <w:autoSpaceDE w:val="0"/>
+        <w:autoSpaceDN w:val="0"/>
+        <w:adjustRightInd w:val="0"/>
+        <w:spacing w:after="0" w:line="240" w:lineRule="auto"/>
+        <w:jc w:val="both"/>
+        <w:rPr>
+          <w:rFonts w:ascii="URWPalladioL-Roma" w:hAnsi="URWPalladioL-Roma" w:cs="URWPalladioL-Roma"/>
+          <w:color w:val="8000FF"/>
+          <w:sz w:val="18"/>
+          <w:szCs w:val="18"/>
+        </w:rPr>
+      </w:pPr>
     </w:p>
     <w:p>
       <w:pPr>
@@ -4123,7 +4338,6 @@
         </w:rPr>
         <w:t xml:space="preserve">ursos </w:t>
       </w:r>
-      <w:proofErr w:type="spellStart"/>
       <w:r>
         <w:rPr>
           <w:rFonts w:ascii="URWPalladioL-Roma" w:hAnsi="URWPalladioL-Roma" w:cs="URWPalladioL-Roma"/>
@@ -4136,15 +4350,7 @@
           <w:rFonts w:ascii="TeXPalladioL-SC" w:hAnsi="TeXPalladioL-SC" w:cs="TeXPalladioL-SC"/>
           <w:color w:val="000000"/>
         </w:rPr>
-        <w:t>ntersemestrales</w:t>
-      </w:r>
-      <w:proofErr w:type="spellEnd"/>
-      <w:r>
-        <w:rPr>
-          <w:rFonts w:ascii="TeXPalladioL-SC" w:hAnsi="TeXPalladioL-SC" w:cs="TeXPalladioL-SC"/>
-          <w:color w:val="000000"/>
-        </w:rPr>
-        <w:t xml:space="preserve"> en la </w:t>
+        <w:t xml:space="preserve">ntersemestrales en la </w:t>
       </w:r>
       <w:r>
         <w:rPr>
@@ -4423,23 +4629,13 @@
           <w:szCs w:val="18"/>
         </w:rPr>
       </w:pPr>
-      <w:proofErr w:type="gramStart"/>
       <w:r>
         <w:rPr>
           <w:rFonts w:ascii="URWPalladioL-Roma" w:hAnsi="URWPalladioL-Roma"/>
           <w:sz w:val="18"/>
           <w:szCs w:val="18"/>
         </w:rPr>
-        <w:t>en</w:t>
-      </w:r>
-      <w:proofErr w:type="gramEnd"/>
-      <w:r>
-        <w:rPr>
-          <w:rFonts w:ascii="URWPalladioL-Roma" w:hAnsi="URWPalladioL-Roma"/>
-          <w:sz w:val="18"/>
-          <w:szCs w:val="18"/>
-        </w:rPr>
-        <w:t xml:space="preserve"> R e introducción al des</w:t>
+        <w:t>en R e introducción al des</w:t>
       </w:r>
       <w:r>
         <w:rPr>
@@ -4630,156 +4826,59 @@
         <w:spacing w:after="0" w:line="240" w:lineRule="auto"/>
         <w:jc w:val="both"/>
         <w:rPr>
-          <w:rFonts w:ascii="TeXPalladioL-ItalicOsF" w:hAnsi="TeXPalladioL-ItalicOsF" w:cs="TeXPalladioL-ItalicOsF"/>
-          <w:iCs/>
-          <w:color w:val="000000"/>
-          <w:sz w:val="20"/>
-          <w:szCs w:val="20"/>
-        </w:rPr>
-      </w:pPr>
-      <w:r>
-        <w:rPr>
-          <w:rFonts w:ascii="URWPalladioL-Bold" w:hAnsi="URWPalladioL-Bold" w:cs="URWPalladioL-Bold"/>
-          <w:b/>
-          <w:bCs/>
-          <w:color w:val="000000"/>
-        </w:rPr>
-        <w:t>“</w:t>
-      </w:r>
-      <w:r>
-        <w:rPr>
-          <w:rFonts w:ascii="URWPalladioL-Roma" w:hAnsi="URWPalladioL-Roma" w:cs="URWPalladioL-Roma"/>
-          <w:color w:val="000000"/>
-        </w:rPr>
-        <w:t xml:space="preserve">La Sensibilidad como fuente de Sesgo en una tarea de detección de señales usando la ilusión de </w:t>
-      </w:r>
-      <w:proofErr w:type="spellStart"/>
-      <w:r>
-        <w:rPr>
-          <w:rFonts w:ascii="URWPalladioL-Roma" w:hAnsi="URWPalladioL-Roma" w:cs="URWPalladioL-Roma"/>
-          <w:color w:val="000000"/>
-        </w:rPr>
-        <w:t>Ebbinghaus</w:t>
-      </w:r>
-      <w:proofErr w:type="spellEnd"/>
-      <w:r>
-        <w:rPr>
-          <w:rFonts w:ascii="URWPalladioL-Roma" w:hAnsi="URWPalladioL-Roma" w:cs="URWPalladioL-Roma"/>
-          <w:color w:val="000000"/>
-        </w:rPr>
-        <w:t xml:space="preserve">” presentado en el V </w:t>
-      </w:r>
-      <w:r>
-        <w:rPr>
-          <w:rFonts w:ascii="URWPalladioL-Ital" w:hAnsi="URWPalladioL-Ital" w:cs="URWPalladioL-Ital"/>
-          <w:color w:val="000000"/>
-          <w:sz w:val="20"/>
-          <w:szCs w:val="20"/>
-        </w:rPr>
-        <w:t xml:space="preserve">Seminario </w:t>
-      </w:r>
-      <w:r>
-        <w:rPr>
-          <w:rFonts w:ascii="URWPalladioL-Ital" w:hAnsi="URWPalladioL-Ital" w:cs="URWPalladioL-Ital"/>
-          <w:color w:val="000000"/>
-          <w:sz w:val="20"/>
-          <w:szCs w:val="20"/>
-        </w:rPr>
-        <w:t>Internacional de Conducta y Aplicaciones, (</w:t>
-      </w:r>
-      <w:r>
-        <w:rPr>
-          <w:rFonts w:ascii="URWPalladioL-Ital" w:hAnsi="URWPalladioL-Ital" w:cs="URWPalladioL-Ital"/>
-          <w:color w:val="000000"/>
-          <w:sz w:val="20"/>
-          <w:szCs w:val="20"/>
-        </w:rPr>
-        <w:t>Nov</w:t>
-      </w:r>
-      <w:r>
-        <w:rPr>
-          <w:rFonts w:ascii="URWPalladioL-Ital" w:hAnsi="URWPalladioL-Ital" w:cs="URWPalladioL-Ital"/>
-          <w:color w:val="000000"/>
-          <w:sz w:val="20"/>
-          <w:szCs w:val="20"/>
-        </w:rPr>
-        <w:t>iembre,</w:t>
-      </w:r>
-      <w:r>
-        <w:rPr>
-          <w:rFonts w:ascii="URWPalladioL-Ital" w:hAnsi="URWPalladioL-Ital" w:cs="URWPalladioL-Ital"/>
-          <w:color w:val="000000"/>
-          <w:sz w:val="20"/>
-          <w:szCs w:val="20"/>
-        </w:rPr>
-        <w:t xml:space="preserve"> </w:t>
-      </w:r>
-      <w:r>
-        <w:rPr>
-          <w:rFonts w:ascii="TeXPalladioL-ItalicOsF" w:hAnsi="TeXPalladioL-ItalicOsF" w:cs="TeXPalladioL-ItalicOsF"/>
-          <w:iCs/>
-          <w:color w:val="000000"/>
-          <w:sz w:val="20"/>
-          <w:szCs w:val="20"/>
-        </w:rPr>
-        <w:t>2015</w:t>
-      </w:r>
-      <w:r>
-        <w:rPr>
-          <w:rFonts w:ascii="TeXPalladioL-ItalicOsF" w:hAnsi="TeXPalladioL-ItalicOsF" w:cs="TeXPalladioL-ItalicOsF"/>
-          <w:iCs/>
-          <w:color w:val="000000"/>
-          <w:sz w:val="20"/>
-          <w:szCs w:val="20"/>
-        </w:rPr>
-        <w:t>;</w:t>
-      </w:r>
-      <w:r>
-        <w:rPr>
-          <w:rFonts w:ascii="TeXPalladioL-ItalicOsF" w:hAnsi="TeXPalladioL-ItalicOsF" w:cs="TeXPalladioL-ItalicOsF"/>
-          <w:iCs/>
-          <w:color w:val="000000"/>
-          <w:sz w:val="20"/>
-          <w:szCs w:val="20"/>
-        </w:rPr>
-        <w:t xml:space="preserve"> Ciudad Universitaria</w:t>
-      </w:r>
-      <w:r>
-        <w:rPr>
-          <w:rFonts w:ascii="TeXPalladioL-ItalicOsF" w:hAnsi="TeXPalladioL-ItalicOsF" w:cs="TeXPalladioL-ItalicOsF"/>
-          <w:iCs/>
-          <w:color w:val="000000"/>
-          <w:sz w:val="20"/>
-          <w:szCs w:val="20"/>
-        </w:rPr>
-        <w:t>, CDMX</w:t>
-      </w:r>
-      <w:r>
-        <w:rPr>
-          <w:rFonts w:ascii="TeXPalladioL-ItalicOsF" w:hAnsi="TeXPalladioL-ItalicOsF" w:cs="TeXPalladioL-ItalicOsF"/>
-          <w:iCs/>
-          <w:color w:val="000000"/>
-          <w:sz w:val="20"/>
-          <w:szCs w:val="20"/>
-        </w:rPr>
-        <w:t>)</w:t>
-      </w:r>
-    </w:p>
-    <w:p>
-      <w:pPr>
-        <w:autoSpaceDE w:val="0"/>
-        <w:autoSpaceDN w:val="0"/>
-        <w:adjustRightInd w:val="0"/>
-        <w:spacing w:after="0" w:line="240" w:lineRule="auto"/>
-        <w:jc w:val="both"/>
-        <w:rPr>
-          <w:rFonts w:ascii="TeXPalladioL-ItalicOsF" w:hAnsi="TeXPalladioL-ItalicOsF" w:cs="TeXPalladioL-ItalicOsF"/>
-          <w:iCs/>
-          <w:color w:val="000000"/>
-          <w:sz w:val="20"/>
-          <w:szCs w:val="20"/>
-        </w:rPr>
-      </w:pPr>
+          <w:rFonts w:ascii="URWPalladioL-Bold" w:hAnsi="URWPalladioL-Bold" w:cs="URWPalladioL-Bold"/>
+          <w:bCs/>
+          <w:color w:val="000000"/>
+          <w:sz w:val="20"/>
+          <w:szCs w:val="20"/>
+          <w:lang w:val="en-US"/>
+        </w:rPr>
+      </w:pPr>
+      <w:r>
+        <w:rPr>
+          <w:rFonts w:ascii="URWPalladioL-Bold" w:hAnsi="URWPalladioL-Bold" w:cs="URWPalladioL-Bold"/>
+          <w:bCs/>
+          <w:color w:val="000000"/>
+          <w:sz w:val="20"/>
+          <w:szCs w:val="20"/>
+          <w:highlight w:val="yellow"/>
+          <w:lang w:val="en-US"/>
+        </w:rPr>
+        <w:t>Chávez-De la Peña, A.F</w:t>
+      </w:r>
+      <w:r>
+        <w:rPr>
+          <w:rFonts w:ascii="URWPalladioL-Bold" w:hAnsi="URWPalladioL-Bold" w:cs="URWPalladioL-Bold"/>
+          <w:bCs/>
+          <w:color w:val="000000"/>
+          <w:sz w:val="20"/>
+          <w:szCs w:val="20"/>
+          <w:lang w:val="en-US"/>
+        </w:rPr>
+        <w:t xml:space="preserve">. (November, 2015) </w:t>
+      </w:r>
+      <w:r>
+        <w:rPr>
+          <w:rFonts w:ascii="URWPalladioL-Bold" w:hAnsi="URWPalladioL-Bold" w:cs="URWPalladioL-Bold"/>
+          <w:bCs/>
+          <w:color w:val="000000"/>
+          <w:sz w:val="20"/>
+          <w:szCs w:val="20"/>
+          <w:lang w:val="en-US"/>
+        </w:rPr>
+        <w:t xml:space="preserve">“Sensibility as a source of Bias in a signal detection task using optical illusions” at the </w:t>
+      </w:r>
+      <w:r>
+        <w:rPr>
+          <w:rFonts w:ascii="URWPalladioL-Bold" w:hAnsi="URWPalladioL-Bold" w:cs="URWPalladioL-Bold"/>
+          <w:bCs/>
+          <w:color w:val="000000"/>
+          <w:sz w:val="20"/>
+          <w:szCs w:val="20"/>
+          <w:lang w:val="en-US"/>
+        </w:rPr>
+        <w:t>V International Symposium of Behavioral Analysis (México City, México).</w:t>
+      </w:r>
     </w:p>
     <w:p>
       <w:pPr>
@@ -4794,96 +4893,1674 @@
         <w:spacing w:after="0" w:line="240" w:lineRule="auto"/>
         <w:jc w:val="both"/>
         <w:rPr>
-          <w:rFonts w:ascii="TeXPalladioL-ItalicOsF" w:hAnsi="TeXPalladioL-ItalicOsF" w:cs="TeXPalladioL-ItalicOsF"/>
-          <w:iCs/>
-          <w:color w:val="000000"/>
-          <w:sz w:val="20"/>
-          <w:szCs w:val="20"/>
-          <w:lang w:val="en-US"/>
-        </w:rPr>
-      </w:pPr>
-      <w:r>
-        <w:rPr>
-          <w:rFonts w:ascii="TeXPalladioL-ItalicOsF" w:hAnsi="TeXPalladioL-ItalicOsF" w:cs="TeXPalladioL-ItalicOsF"/>
-          <w:iCs/>
-          <w:color w:val="000000"/>
-          <w:sz w:val="20"/>
-          <w:szCs w:val="20"/>
-          <w:lang w:val="en-US"/>
-        </w:rPr>
-        <w:t xml:space="preserve">“The Mirror Effect within Perception: Not another Recognition Memory study”, </w:t>
+          <w:rFonts w:ascii="URWPalladioL-Bold" w:hAnsi="URWPalladioL-Bold" w:cs="URWPalladioL-Bold"/>
+          <w:bCs/>
+          <w:color w:val="000000"/>
+          <w:sz w:val="20"/>
+          <w:szCs w:val="20"/>
+          <w:lang w:val="en-US"/>
+        </w:rPr>
+      </w:pPr>
+      <w:r>
+        <w:rPr>
+          <w:rFonts w:ascii="URWPalladioL-Bold" w:hAnsi="URWPalladioL-Bold" w:cs="URWPalladioL-Bold"/>
+          <w:bCs/>
+          <w:color w:val="000000"/>
+          <w:sz w:val="20"/>
+          <w:szCs w:val="20"/>
+          <w:highlight w:val="yellow"/>
+          <w:lang w:val="en-US"/>
+        </w:rPr>
+        <w:lastRenderedPageBreak/>
+        <w:t xml:space="preserve">Chávez-De la Peña, A.F. </w:t>
+      </w:r>
+      <w:r>
+        <w:rPr>
+          <w:rFonts w:ascii="URWPalladioL-Bold" w:hAnsi="URWPalladioL-Bold" w:cs="URWPalladioL-Bold"/>
+          <w:bCs/>
+          <w:color w:val="000000"/>
+          <w:sz w:val="20"/>
+          <w:szCs w:val="20"/>
+          <w:lang w:val="en-US"/>
+        </w:rPr>
+        <w:t>(November</w:t>
+      </w:r>
+      <w:r>
+        <w:rPr>
+          <w:rFonts w:ascii="URWPalladioL-Bold" w:hAnsi="URWPalladioL-Bold" w:cs="URWPalladioL-Bold"/>
+          <w:bCs/>
+          <w:color w:val="000000"/>
+          <w:sz w:val="20"/>
+          <w:szCs w:val="20"/>
+          <w:lang w:val="en-US"/>
+        </w:rPr>
+        <w:t>,</w:t>
+      </w:r>
+      <w:r>
+        <w:rPr>
+          <w:rFonts w:ascii="URWPalladioL-Bold" w:hAnsi="URWPalladioL-Bold" w:cs="URWPalladioL-Bold"/>
+          <w:bCs/>
+          <w:color w:val="000000"/>
+          <w:sz w:val="20"/>
+          <w:szCs w:val="20"/>
+          <w:lang w:val="en-US"/>
+        </w:rPr>
+        <w:t xml:space="preserve"> 2016) </w:t>
+      </w:r>
+      <w:r>
+        <w:rPr>
+          <w:rFonts w:ascii="URWPalladioL-Bold" w:hAnsi="URWPalladioL-Bold" w:cs="URWPalladioL-Bold"/>
+          <w:bCs/>
+          <w:color w:val="000000"/>
+          <w:sz w:val="20"/>
+          <w:szCs w:val="20"/>
+          <w:lang w:val="en-US"/>
+        </w:rPr>
+        <w:t>“</w:t>
+      </w:r>
+      <w:r>
+        <w:rPr>
+          <w:rFonts w:ascii="URWPalladioL-Bold" w:hAnsi="URWPalladioL-Bold" w:cs="URWPalladioL-Bold"/>
+          <w:bCs/>
+          <w:color w:val="000000"/>
+          <w:sz w:val="20"/>
+          <w:szCs w:val="20"/>
+          <w:lang w:val="en-US"/>
+        </w:rPr>
+        <w:t>The Mirror effect within perception: Not another recognition memory study</w:t>
+      </w:r>
+      <w:r>
+        <w:rPr>
+          <w:rFonts w:ascii="URWPalladioL-Bold" w:hAnsi="URWPalladioL-Bold" w:cs="URWPalladioL-Bold"/>
+          <w:bCs/>
+          <w:color w:val="000000"/>
+          <w:sz w:val="20"/>
+          <w:szCs w:val="20"/>
+          <w:lang w:val="en-US"/>
+        </w:rPr>
+        <w:t>” a</w:t>
+      </w:r>
+      <w:r>
+        <w:rPr>
+          <w:rFonts w:ascii="URWPalladioL-Bold" w:hAnsi="URWPalladioL-Bold" w:cs="URWPalladioL-Bold"/>
+          <w:bCs/>
+          <w:color w:val="000000"/>
+          <w:sz w:val="20"/>
+          <w:szCs w:val="20"/>
+          <w:lang w:val="en-US"/>
+        </w:rPr>
+        <w:t>t the Object, Perception, Attention and Memory 24t</w:t>
+      </w:r>
+      <w:r>
+        <w:rPr>
+          <w:rFonts w:ascii="URWPalladioL-Bold" w:hAnsi="URWPalladioL-Bold" w:cs="URWPalladioL-Bold"/>
+          <w:bCs/>
+          <w:color w:val="000000"/>
+          <w:sz w:val="20"/>
+          <w:szCs w:val="20"/>
+          <w:lang w:val="en-US"/>
+        </w:rPr>
+        <w:t>h Annual Meeting (Boston, Massachusetts).</w:t>
+      </w:r>
+    </w:p>
+    <w:p>
+      <w:pPr>
+        <w:pStyle w:val="Prrafodelista"/>
+        <w:numPr>
+          <w:ilvl w:val="0"/>
+          <w:numId w:val="4"/>
+        </w:numPr>
+        <w:autoSpaceDE w:val="0"/>
+        <w:autoSpaceDN w:val="0"/>
+        <w:adjustRightInd w:val="0"/>
+        <w:spacing w:after="0" w:line="240" w:lineRule="auto"/>
+        <w:jc w:val="both"/>
+        <w:rPr>
+          <w:rFonts w:ascii="URWPalladioL-Bold" w:hAnsi="URWPalladioL-Bold" w:cs="URWPalladioL-Bold"/>
+          <w:bCs/>
+          <w:color w:val="000000"/>
+          <w:sz w:val="20"/>
+          <w:szCs w:val="20"/>
+          <w:lang w:val="en-US"/>
+        </w:rPr>
+      </w:pPr>
+      <w:r>
+        <w:rPr>
+          <w:rFonts w:ascii="URWPalladioL-Bold" w:hAnsi="URWPalladioL-Bold" w:cs="URWPalladioL-Bold"/>
+          <w:bCs/>
+          <w:color w:val="000000"/>
+          <w:sz w:val="20"/>
+          <w:szCs w:val="20"/>
+          <w:lang w:val="en-US"/>
+        </w:rPr>
+        <w:t>Zamora-</w:t>
       </w:r>
       <w:proofErr w:type="spellStart"/>
       <w:r>
         <w:rPr>
-          <w:rFonts w:ascii="TeXPalladioL-ItalicOsF" w:hAnsi="TeXPalladioL-ItalicOsF" w:cs="TeXPalladioL-ItalicOsF"/>
-          <w:iCs/>
-          <w:color w:val="000000"/>
-          <w:sz w:val="20"/>
-          <w:szCs w:val="20"/>
-          <w:lang w:val="en-US"/>
-        </w:rPr>
-        <w:t>presentado</w:t>
+          <w:rFonts w:ascii="URWPalladioL-Bold" w:hAnsi="URWPalladioL-Bold" w:cs="URWPalladioL-Bold"/>
+          <w:bCs/>
+          <w:color w:val="000000"/>
+          <w:sz w:val="20"/>
+          <w:szCs w:val="20"/>
+          <w:lang w:val="en-US"/>
+        </w:rPr>
+        <w:t>Arévalo</w:t>
       </w:r>
       <w:proofErr w:type="spellEnd"/>
       <w:r>
         <w:rPr>
-          <w:rFonts w:ascii="TeXPalladioL-ItalicOsF" w:hAnsi="TeXPalladioL-ItalicOsF" w:cs="TeXPalladioL-ItalicOsF"/>
-          <w:iCs/>
-          <w:color w:val="000000"/>
-          <w:sz w:val="20"/>
-          <w:szCs w:val="20"/>
-          <w:lang w:val="en-US"/>
-        </w:rPr>
-        <w:t xml:space="preserve"> en el Object Perception Attention and Memory Meeting (</w:t>
+          <w:rFonts w:ascii="URWPalladioL-Bold" w:hAnsi="URWPalladioL-Bold" w:cs="URWPalladioL-Bold"/>
+          <w:bCs/>
+          <w:color w:val="000000"/>
+          <w:sz w:val="20"/>
+          <w:szCs w:val="20"/>
+          <w:lang w:val="en-US"/>
+        </w:rPr>
+        <w:t>, O.</w:t>
+      </w:r>
+      <w:r>
+        <w:rPr>
+          <w:rFonts w:ascii="URWPalladioL-Bold" w:hAnsi="URWPalladioL-Bold" w:cs="URWPalladioL-Bold"/>
+          <w:bCs/>
+          <w:color w:val="000000"/>
+          <w:sz w:val="20"/>
+          <w:szCs w:val="20"/>
+          <w:lang w:val="en-US"/>
+        </w:rPr>
+        <w:t>, Pérez-</w:t>
       </w:r>
       <w:proofErr w:type="spellStart"/>
       <w:r>
         <w:rPr>
-          <w:rFonts w:ascii="TeXPalladioL-ItalicOsF" w:hAnsi="TeXPalladioL-ItalicOsF" w:cs="TeXPalladioL-ItalicOsF"/>
-          <w:iCs/>
-          <w:color w:val="000000"/>
-          <w:sz w:val="20"/>
-          <w:szCs w:val="20"/>
-          <w:lang w:val="en-US"/>
-        </w:rPr>
-        <w:t>Noviembre</w:t>
+          <w:rFonts w:ascii="URWPalladioL-Bold" w:hAnsi="URWPalladioL-Bold" w:cs="URWPalladioL-Bold"/>
+          <w:bCs/>
+          <w:color w:val="000000"/>
+          <w:sz w:val="20"/>
+          <w:szCs w:val="20"/>
+          <w:lang w:val="en-US"/>
+        </w:rPr>
+        <w:t>Calzada</w:t>
       </w:r>
       <w:proofErr w:type="spellEnd"/>
       <w:r>
         <w:rPr>
-          <w:rFonts w:ascii="TeXPalladioL-ItalicOsF" w:hAnsi="TeXPalladioL-ItalicOsF" w:cs="TeXPalladioL-ItalicOsF"/>
-          <w:iCs/>
-          <w:color w:val="000000"/>
-          <w:sz w:val="20"/>
-          <w:szCs w:val="20"/>
-          <w:lang w:val="en-US"/>
-        </w:rPr>
-        <w:t xml:space="preserve">, 2016; Boston, </w:t>
+          <w:rFonts w:ascii="URWPalladioL-Bold" w:hAnsi="URWPalladioL-Bold" w:cs="URWPalladioL-Bold"/>
+          <w:bCs/>
+          <w:color w:val="000000"/>
+          <w:sz w:val="20"/>
+          <w:szCs w:val="20"/>
+          <w:lang w:val="en-US"/>
+        </w:rPr>
+        <w:t>,</w:t>
+      </w:r>
+      <w:r>
+        <w:rPr>
+          <w:rFonts w:ascii="URWPalladioL-Bold" w:hAnsi="URWPalladioL-Bold" w:cs="URWPalladioL-Bold"/>
+          <w:bCs/>
+          <w:color w:val="000000"/>
+          <w:sz w:val="20"/>
+          <w:szCs w:val="20"/>
+          <w:lang w:val="en-US"/>
+        </w:rPr>
+        <w:t xml:space="preserve"> M., </w:t>
+      </w:r>
+      <w:r>
+        <w:rPr>
+          <w:rFonts w:ascii="URWPalladioL-Bold" w:hAnsi="URWPalladioL-Bold" w:cs="URWPalladioL-Bold"/>
+          <w:bCs/>
+          <w:color w:val="000000"/>
+          <w:sz w:val="20"/>
+          <w:szCs w:val="20"/>
+          <w:highlight w:val="yellow"/>
+          <w:lang w:val="en-US"/>
+        </w:rPr>
+        <w:t>Chávez-De la Peña, A.F</w:t>
+      </w:r>
+      <w:r>
+        <w:rPr>
+          <w:rFonts w:ascii="URWPalladioL-Bold" w:hAnsi="URWPalladioL-Bold" w:cs="URWPalladioL-Bold"/>
+          <w:bCs/>
+          <w:color w:val="000000"/>
+          <w:sz w:val="20"/>
+          <w:szCs w:val="20"/>
+          <w:lang w:val="en-US"/>
+        </w:rPr>
+        <w:t>.,</w:t>
+      </w:r>
+      <w:r>
+        <w:rPr>
+          <w:rFonts w:ascii="URWPalladioL-Bold" w:hAnsi="URWPalladioL-Bold" w:cs="URWPalladioL-Bold"/>
+          <w:bCs/>
+          <w:color w:val="000000"/>
+          <w:sz w:val="20"/>
+          <w:szCs w:val="20"/>
+          <w:lang w:val="en-US"/>
+        </w:rPr>
+        <w:t xml:space="preserve"> &amp; Morales-Medina</w:t>
+      </w:r>
+      <w:r>
+        <w:rPr>
+          <w:rFonts w:ascii="URWPalladioL-Bold" w:hAnsi="URWPalladioL-Bold" w:cs="URWPalladioL-Bold"/>
+          <w:bCs/>
+          <w:color w:val="000000"/>
+          <w:sz w:val="20"/>
+          <w:szCs w:val="20"/>
+          <w:lang w:val="en-US"/>
+        </w:rPr>
+        <w:t>, R.</w:t>
+      </w:r>
+      <w:r>
+        <w:rPr>
+          <w:rFonts w:ascii="URWPalladioL-Bold" w:hAnsi="URWPalladioL-Bold" w:cs="URWPalladioL-Bold"/>
+          <w:bCs/>
+          <w:color w:val="000000"/>
+          <w:sz w:val="20"/>
+          <w:szCs w:val="20"/>
+          <w:lang w:val="en-US"/>
+        </w:rPr>
+        <w:t xml:space="preserve"> (November</w:t>
+      </w:r>
+      <w:r>
+        <w:rPr>
+          <w:rFonts w:ascii="URWPalladioL-Bold" w:hAnsi="URWPalladioL-Bold" w:cs="URWPalladioL-Bold"/>
+          <w:bCs/>
+          <w:color w:val="000000"/>
+          <w:sz w:val="20"/>
+          <w:szCs w:val="20"/>
+          <w:lang w:val="en-US"/>
+        </w:rPr>
+        <w:t>,</w:t>
+      </w:r>
+      <w:r>
+        <w:rPr>
+          <w:rFonts w:ascii="URWPalladioL-Bold" w:hAnsi="URWPalladioL-Bold" w:cs="URWPalladioL-Bold"/>
+          <w:bCs/>
+          <w:color w:val="000000"/>
+          <w:sz w:val="20"/>
+          <w:szCs w:val="20"/>
+          <w:lang w:val="en-US"/>
+        </w:rPr>
+        <w:t xml:space="preserve"> 2018) </w:t>
+      </w:r>
+      <w:r>
+        <w:rPr>
+          <w:rFonts w:ascii="URWPalladioL-Bold" w:hAnsi="URWPalladioL-Bold" w:cs="URWPalladioL-Bold"/>
+          <w:bCs/>
+          <w:color w:val="000000"/>
+          <w:sz w:val="20"/>
+          <w:szCs w:val="20"/>
+          <w:lang w:val="en-US"/>
+        </w:rPr>
+        <w:t>“</w:t>
+      </w:r>
+      <w:r>
+        <w:rPr>
+          <w:rFonts w:ascii="URWPalladioL-Bold" w:hAnsi="URWPalladioL-Bold" w:cs="URWPalladioL-Bold"/>
+          <w:bCs/>
+          <w:color w:val="000000"/>
+          <w:sz w:val="20"/>
+          <w:szCs w:val="20"/>
+          <w:lang w:val="en-US"/>
+        </w:rPr>
+        <w:t xml:space="preserve">The Role of Pre-Feeding on Temporal Discrimination: An Analysis </w:t>
+      </w:r>
+      <w:proofErr w:type="gramStart"/>
+      <w:r>
+        <w:rPr>
+          <w:rFonts w:ascii="URWPalladioL-Bold" w:hAnsi="URWPalladioL-Bold" w:cs="URWPalladioL-Bold"/>
+          <w:bCs/>
+          <w:color w:val="000000"/>
+          <w:sz w:val="20"/>
+          <w:szCs w:val="20"/>
+          <w:lang w:val="en-US"/>
+        </w:rPr>
+        <w:t>With</w:t>
+      </w:r>
+      <w:proofErr w:type="gramEnd"/>
+      <w:r>
+        <w:rPr>
+          <w:rFonts w:ascii="URWPalladioL-Bold" w:hAnsi="URWPalladioL-Bold" w:cs="URWPalladioL-Bold"/>
+          <w:bCs/>
+          <w:color w:val="000000"/>
+          <w:sz w:val="20"/>
+          <w:szCs w:val="20"/>
+          <w:lang w:val="en-US"/>
+        </w:rPr>
+        <w:t xml:space="preserve"> Signal Detection</w:t>
+      </w:r>
+      <w:r>
+        <w:rPr>
+          <w:rFonts w:ascii="URWPalladioL-Bold" w:hAnsi="URWPalladioL-Bold" w:cs="URWPalladioL-Bold"/>
+          <w:bCs/>
+          <w:color w:val="000000"/>
+          <w:sz w:val="20"/>
+          <w:szCs w:val="20"/>
+          <w:lang w:val="en-US"/>
+        </w:rPr>
+        <w:t>” a</w:t>
+      </w:r>
+      <w:r>
+        <w:rPr>
+          <w:rFonts w:ascii="URWPalladioL-Bold" w:hAnsi="URWPalladioL-Bold" w:cs="URWPalladioL-Bold"/>
+          <w:bCs/>
+          <w:color w:val="000000"/>
+          <w:sz w:val="20"/>
+          <w:szCs w:val="20"/>
+          <w:lang w:val="en-US"/>
+        </w:rPr>
+        <w:t>t the P</w:t>
+      </w:r>
+      <w:r>
+        <w:rPr>
+          <w:rFonts w:ascii="URWPalladioL-Bold" w:hAnsi="URWPalladioL-Bold" w:cs="URWPalladioL-Bold"/>
+          <w:bCs/>
+          <w:color w:val="000000"/>
+          <w:sz w:val="20"/>
+          <w:szCs w:val="20"/>
+          <w:lang w:val="en-US"/>
+        </w:rPr>
+        <w:t>sychonomic Society 2018 Meeting</w:t>
+      </w:r>
+      <w:r>
+        <w:rPr>
+          <w:rFonts w:ascii="URWPalladioL-Bold" w:hAnsi="URWPalladioL-Bold" w:cs="URWPalladioL-Bold"/>
+          <w:bCs/>
+          <w:color w:val="000000"/>
+          <w:sz w:val="20"/>
+          <w:szCs w:val="20"/>
+          <w:lang w:val="en-US"/>
+        </w:rPr>
+        <w:t xml:space="preserve"> </w:t>
+      </w:r>
+      <w:r>
+        <w:rPr>
+          <w:rFonts w:ascii="URWPalladioL-Bold" w:hAnsi="URWPalladioL-Bold" w:cs="URWPalladioL-Bold"/>
+          <w:bCs/>
+          <w:color w:val="000000"/>
+          <w:sz w:val="20"/>
+          <w:szCs w:val="20"/>
+          <w:lang w:val="en-US"/>
+        </w:rPr>
+        <w:t>(New Orleans, Louisiana</w:t>
+      </w:r>
+      <w:r>
+        <w:rPr>
+          <w:rFonts w:ascii="URWPalladioL-Bold" w:hAnsi="URWPalladioL-Bold" w:cs="URWPalladioL-Bold"/>
+          <w:bCs/>
+          <w:color w:val="000000"/>
+          <w:sz w:val="20"/>
+          <w:szCs w:val="20"/>
+          <w:lang w:val="en-US"/>
+        </w:rPr>
+        <w:t>).</w:t>
+      </w:r>
+    </w:p>
+    <w:p>
+      <w:pPr>
+        <w:pStyle w:val="Prrafodelista"/>
+        <w:numPr>
+          <w:ilvl w:val="0"/>
+          <w:numId w:val="4"/>
+        </w:numPr>
+        <w:autoSpaceDE w:val="0"/>
+        <w:autoSpaceDN w:val="0"/>
+        <w:adjustRightInd w:val="0"/>
+        <w:spacing w:after="0" w:line="240" w:lineRule="auto"/>
+        <w:jc w:val="both"/>
+        <w:rPr>
+          <w:rFonts w:ascii="URWPalladioL-Bold" w:hAnsi="URWPalladioL-Bold" w:cs="URWPalladioL-Bold"/>
+          <w:bCs/>
+          <w:color w:val="000000"/>
+          <w:sz w:val="20"/>
+          <w:szCs w:val="20"/>
+          <w:lang w:val="en-US"/>
+        </w:rPr>
+      </w:pPr>
+      <w:r>
+        <w:rPr>
+          <w:rFonts w:ascii="URWPalladioL-Bold" w:hAnsi="URWPalladioL-Bold" w:cs="URWPalladioL-Bold"/>
+          <w:bCs/>
+          <w:color w:val="000000"/>
+          <w:sz w:val="20"/>
+          <w:szCs w:val="20"/>
+          <w:highlight w:val="yellow"/>
+          <w:lang w:val="en-US"/>
+        </w:rPr>
+        <w:t>Chávez-De la Peña, A.F</w:t>
+      </w:r>
+      <w:r>
+        <w:rPr>
+          <w:rFonts w:ascii="URWPalladioL-Bold" w:hAnsi="URWPalladioL-Bold" w:cs="URWPalladioL-Bold"/>
+          <w:bCs/>
+          <w:color w:val="000000"/>
+          <w:sz w:val="20"/>
+          <w:szCs w:val="20"/>
+          <w:lang w:val="en-US"/>
+        </w:rPr>
+        <w:t>., Lee, M. D. &amp; Bouzas, A. (July</w:t>
+      </w:r>
+      <w:r>
+        <w:rPr>
+          <w:rFonts w:ascii="URWPalladioL-Bold" w:hAnsi="URWPalladioL-Bold" w:cs="URWPalladioL-Bold"/>
+          <w:bCs/>
+          <w:color w:val="000000"/>
+          <w:sz w:val="20"/>
+          <w:szCs w:val="20"/>
+          <w:lang w:val="en-US"/>
+        </w:rPr>
+        <w:t>,</w:t>
+      </w:r>
+      <w:r>
+        <w:rPr>
+          <w:rFonts w:ascii="URWPalladioL-Bold" w:hAnsi="URWPalladioL-Bold" w:cs="URWPalladioL-Bold"/>
+          <w:bCs/>
+          <w:color w:val="000000"/>
+          <w:sz w:val="20"/>
+          <w:szCs w:val="20"/>
+          <w:lang w:val="en-US"/>
+        </w:rPr>
+        <w:t xml:space="preserve"> 2019) </w:t>
+      </w:r>
+      <w:r>
+        <w:rPr>
+          <w:rFonts w:ascii="URWPalladioL-Bold" w:hAnsi="URWPalladioL-Bold" w:cs="URWPalladioL-Bold"/>
+          <w:bCs/>
+          <w:color w:val="000000"/>
+          <w:sz w:val="20"/>
+          <w:szCs w:val="20"/>
+          <w:lang w:val="en-US"/>
+        </w:rPr>
+        <w:t>“</w:t>
+      </w:r>
+      <w:r>
+        <w:rPr>
+          <w:rFonts w:ascii="URWPalladioL-Bold" w:hAnsi="URWPalladioL-Bold" w:cs="URWPalladioL-Bold"/>
+          <w:bCs/>
+          <w:color w:val="000000"/>
+          <w:sz w:val="20"/>
+          <w:szCs w:val="20"/>
+          <w:lang w:val="en-US"/>
+        </w:rPr>
+        <w:t>Bayesian Cognitive and Statistical Modeling Applied to Signal Detection Theory and the Mirror Effect in a Perceptual Task</w:t>
+      </w:r>
+      <w:r>
+        <w:rPr>
+          <w:rFonts w:ascii="URWPalladioL-Bold" w:hAnsi="URWPalladioL-Bold" w:cs="URWPalladioL-Bold"/>
+          <w:bCs/>
+          <w:color w:val="000000"/>
+          <w:sz w:val="20"/>
+          <w:szCs w:val="20"/>
+          <w:lang w:val="en-US"/>
+        </w:rPr>
+        <w:t>”</w:t>
+      </w:r>
+      <w:r>
+        <w:rPr>
+          <w:rFonts w:ascii="URWPalladioL-Bold" w:hAnsi="URWPalladioL-Bold" w:cs="URWPalladioL-Bold"/>
+          <w:bCs/>
+          <w:color w:val="000000"/>
+          <w:sz w:val="20"/>
+          <w:szCs w:val="20"/>
+          <w:lang w:val="en-US"/>
+        </w:rPr>
+        <w:t> </w:t>
+      </w:r>
+      <w:r>
+        <w:rPr>
+          <w:rFonts w:ascii="URWPalladioL-Bold" w:hAnsi="URWPalladioL-Bold" w:cs="URWPalladioL-Bold"/>
+          <w:bCs/>
+          <w:color w:val="000000"/>
+          <w:sz w:val="20"/>
+          <w:szCs w:val="20"/>
+          <w:lang w:val="en-US"/>
+        </w:rPr>
+        <w:t>a</w:t>
+      </w:r>
+      <w:r>
+        <w:rPr>
+          <w:rFonts w:ascii="URWPalladioL-Bold" w:hAnsi="URWPalladioL-Bold" w:cs="URWPalladioL-Bold"/>
+          <w:bCs/>
+          <w:color w:val="000000"/>
+          <w:sz w:val="20"/>
+          <w:szCs w:val="20"/>
+          <w:lang w:val="en-US"/>
+        </w:rPr>
+        <w:t>t the 52nd Annual Meeting of the Society for Mathematical Psychology</w:t>
+      </w:r>
+      <w:r>
+        <w:rPr>
+          <w:rFonts w:ascii="URWPalladioL-Bold" w:hAnsi="URWPalladioL-Bold" w:cs="URWPalladioL-Bold"/>
+          <w:bCs/>
+          <w:color w:val="000000"/>
+          <w:sz w:val="20"/>
+          <w:szCs w:val="20"/>
+          <w:lang w:val="en-US"/>
+        </w:rPr>
+        <w:t xml:space="preserve"> (</w:t>
+      </w:r>
+      <w:r>
+        <w:rPr>
+          <w:rFonts w:ascii="URWPalladioL-Bold" w:hAnsi="URWPalladioL-Bold" w:cs="URWPalladioL-Bold"/>
+          <w:bCs/>
+          <w:color w:val="000000"/>
+          <w:sz w:val="20"/>
+          <w:szCs w:val="20"/>
+          <w:lang w:val="en-US"/>
+        </w:rPr>
+        <w:t>Montreal, Canada).</w:t>
+      </w:r>
+    </w:p>
+    <w:p>
+      <w:pPr>
+        <w:pStyle w:val="Prrafodelista"/>
+        <w:numPr>
+          <w:ilvl w:val="0"/>
+          <w:numId w:val="4"/>
+        </w:numPr>
+        <w:autoSpaceDE w:val="0"/>
+        <w:autoSpaceDN w:val="0"/>
+        <w:adjustRightInd w:val="0"/>
+        <w:spacing w:after="0" w:line="240" w:lineRule="auto"/>
+        <w:jc w:val="both"/>
+        <w:rPr>
+          <w:rFonts w:ascii="URWPalladioL-Bold" w:hAnsi="URWPalladioL-Bold" w:cs="URWPalladioL-Bold"/>
+          <w:bCs/>
+          <w:color w:val="000000"/>
+          <w:sz w:val="20"/>
+          <w:szCs w:val="20"/>
+          <w:lang w:val="en-US"/>
+        </w:rPr>
+      </w:pPr>
+      <w:r>
+        <w:rPr>
+          <w:rFonts w:ascii="URWPalladioL-Bold" w:hAnsi="URWPalladioL-Bold" w:cs="URWPalladioL-Bold"/>
+          <w:bCs/>
+          <w:color w:val="000000"/>
+          <w:sz w:val="20"/>
+          <w:szCs w:val="20"/>
+          <w:lang w:val="en-US"/>
+        </w:rPr>
+        <w:t>Pérez-</w:t>
       </w:r>
       <w:proofErr w:type="spellStart"/>
       <w:r>
         <w:rPr>
-          <w:rFonts w:ascii="TeXPalladioL-ItalicOsF" w:hAnsi="TeXPalladioL-ItalicOsF" w:cs="TeXPalladioL-ItalicOsF"/>
-          <w:iCs/>
-          <w:color w:val="000000"/>
-          <w:sz w:val="20"/>
-          <w:szCs w:val="20"/>
-          <w:lang w:val="en-US"/>
-        </w:rPr>
-        <w:t>Massachussets</w:t>
+          <w:rFonts w:ascii="URWPalladioL-Bold" w:hAnsi="URWPalladioL-Bold" w:cs="URWPalladioL-Bold"/>
+          <w:bCs/>
+          <w:color w:val="000000"/>
+          <w:sz w:val="20"/>
+          <w:szCs w:val="20"/>
+          <w:lang w:val="en-US"/>
+        </w:rPr>
+        <w:t>Calzada</w:t>
       </w:r>
       <w:proofErr w:type="spellEnd"/>
       <w:r>
         <w:rPr>
-          <w:rFonts w:ascii="TeXPalladioL-ItalicOsF" w:hAnsi="TeXPalladioL-ItalicOsF" w:cs="TeXPalladioL-ItalicOsF"/>
-          <w:iCs/>
+          <w:rFonts w:ascii="URWPalladioL-Bold" w:hAnsi="URWPalladioL-Bold" w:cs="URWPalladioL-Bold"/>
+          <w:bCs/>
+          <w:color w:val="000000"/>
+          <w:sz w:val="20"/>
+          <w:szCs w:val="20"/>
+          <w:lang w:val="en-US"/>
+        </w:rPr>
+        <w:t xml:space="preserve">, M., </w:t>
+      </w:r>
+      <w:r>
+        <w:rPr>
+          <w:rFonts w:ascii="URWPalladioL-Bold" w:hAnsi="URWPalladioL-Bold" w:cs="URWPalladioL-Bold"/>
+          <w:bCs/>
+          <w:color w:val="000000"/>
+          <w:sz w:val="20"/>
+          <w:szCs w:val="20"/>
+          <w:highlight w:val="yellow"/>
+          <w:lang w:val="en-US"/>
+        </w:rPr>
+        <w:t>Chávez-De la Peña, A.F.</w:t>
+      </w:r>
+      <w:r>
+        <w:rPr>
+          <w:rFonts w:ascii="URWPalladioL-Bold" w:hAnsi="URWPalladioL-Bold" w:cs="URWPalladioL-Bold"/>
+          <w:bCs/>
+          <w:color w:val="000000"/>
+          <w:sz w:val="20"/>
+          <w:szCs w:val="20"/>
+          <w:lang w:val="en-US"/>
+        </w:rPr>
+        <w:t>, García-Martínez, M., Vanegas-</w:t>
+      </w:r>
+      <w:proofErr w:type="spellStart"/>
+      <w:r>
+        <w:rPr>
+          <w:rFonts w:ascii="URWPalladioL-Bold" w:hAnsi="URWPalladioL-Bold" w:cs="URWPalladioL-Bold"/>
+          <w:bCs/>
+          <w:color w:val="000000"/>
+          <w:sz w:val="20"/>
+          <w:szCs w:val="20"/>
+          <w:lang w:val="en-US"/>
+        </w:rPr>
+        <w:t>Chavarría</w:t>
+      </w:r>
+      <w:proofErr w:type="spellEnd"/>
+      <w:r>
+        <w:rPr>
+          <w:rFonts w:ascii="URWPalladioL-Bold" w:hAnsi="URWPalladioL-Bold" w:cs="URWPalladioL-Bold"/>
+          <w:bCs/>
+          <w:color w:val="000000"/>
+          <w:sz w:val="20"/>
+          <w:szCs w:val="20"/>
+          <w:lang w:val="en-US"/>
+        </w:rPr>
+        <w:t>, M. &amp; Zamora-</w:t>
+      </w:r>
+      <w:proofErr w:type="spellStart"/>
+      <w:r>
+        <w:rPr>
+          <w:rFonts w:ascii="URWPalladioL-Bold" w:hAnsi="URWPalladioL-Bold" w:cs="URWPalladioL-Bold"/>
+          <w:bCs/>
+          <w:color w:val="000000"/>
+          <w:sz w:val="20"/>
+          <w:szCs w:val="20"/>
+          <w:lang w:val="en-US"/>
+        </w:rPr>
+        <w:t>Arévalo</w:t>
+      </w:r>
+      <w:proofErr w:type="spellEnd"/>
+      <w:r>
+        <w:rPr>
+          <w:rFonts w:ascii="URWPalladioL-Bold" w:hAnsi="URWPalladioL-Bold" w:cs="URWPalladioL-Bold"/>
+          <w:bCs/>
+          <w:color w:val="000000"/>
+          <w:sz w:val="20"/>
+          <w:szCs w:val="20"/>
+          <w:lang w:val="en-US"/>
+        </w:rPr>
+        <w:t>, O. (September</w:t>
+      </w:r>
+      <w:r>
+        <w:rPr>
+          <w:rFonts w:ascii="URWPalladioL-Bold" w:hAnsi="URWPalladioL-Bold" w:cs="URWPalladioL-Bold"/>
+          <w:bCs/>
+          <w:color w:val="000000"/>
+          <w:sz w:val="20"/>
+          <w:szCs w:val="20"/>
+          <w:lang w:val="en-US"/>
+        </w:rPr>
+        <w:t>,</w:t>
+      </w:r>
+      <w:r>
+        <w:rPr>
+          <w:rFonts w:ascii="URWPalladioL-Bold" w:hAnsi="URWPalladioL-Bold" w:cs="URWPalladioL-Bold"/>
+          <w:bCs/>
+          <w:color w:val="000000"/>
+          <w:sz w:val="20"/>
+          <w:szCs w:val="20"/>
+          <w:lang w:val="en-US"/>
+        </w:rPr>
+        <w:t xml:space="preserve"> 2019) </w:t>
+      </w:r>
+      <w:r>
+        <w:rPr>
+          <w:rFonts w:ascii="URWPalladioL-Bold" w:hAnsi="URWPalladioL-Bold" w:cs="URWPalladioL-Bold"/>
+          <w:bCs/>
+          <w:color w:val="000000"/>
+          <w:sz w:val="20"/>
+          <w:szCs w:val="20"/>
+          <w:lang w:val="en-US"/>
+        </w:rPr>
+        <w:t>“</w:t>
+      </w:r>
+      <w:r>
+        <w:rPr>
+          <w:rFonts w:ascii="URWPalladioL-Bold" w:hAnsi="URWPalladioL-Bold" w:cs="URWPalladioL-Bold"/>
+          <w:bCs/>
+          <w:color w:val="000000"/>
+          <w:sz w:val="20"/>
+          <w:szCs w:val="20"/>
+          <w:lang w:val="en-US"/>
+        </w:rPr>
+        <w:t>Assessing Retrospective Memory: Temporal Sequences and Delays</w:t>
+      </w:r>
+      <w:r>
+        <w:rPr>
+          <w:rFonts w:ascii="URWPalladioL-Bold" w:hAnsi="URWPalladioL-Bold" w:cs="URWPalladioL-Bold"/>
+          <w:bCs/>
+          <w:color w:val="000000"/>
+          <w:sz w:val="20"/>
+          <w:szCs w:val="20"/>
+          <w:lang w:val="en-US"/>
+        </w:rPr>
+        <w:t>”</w:t>
+      </w:r>
+      <w:r>
+        <w:rPr>
+          <w:rFonts w:ascii="URWPalladioL-Bold" w:hAnsi="URWPalladioL-Bold" w:cs="URWPalladioL-Bold"/>
+          <w:bCs/>
+          <w:color w:val="000000"/>
+          <w:sz w:val="20"/>
+          <w:szCs w:val="20"/>
+          <w:lang w:val="en-US"/>
+        </w:rPr>
+        <w:t> </w:t>
+      </w:r>
+      <w:r>
+        <w:rPr>
+          <w:rFonts w:ascii="URWPalladioL-Bold" w:hAnsi="URWPalladioL-Bold" w:cs="URWPalladioL-Bold"/>
+          <w:bCs/>
+          <w:color w:val="000000"/>
+          <w:sz w:val="20"/>
+          <w:szCs w:val="20"/>
+          <w:lang w:val="en-US"/>
+        </w:rPr>
+        <w:t>a</w:t>
+      </w:r>
+      <w:r>
+        <w:rPr>
+          <w:rFonts w:ascii="URWPalladioL-Bold" w:hAnsi="URWPalladioL-Bold" w:cs="URWPalladioL-Bold"/>
+          <w:bCs/>
+          <w:color w:val="000000"/>
+          <w:sz w:val="20"/>
+          <w:szCs w:val="20"/>
+          <w:lang w:val="en-US"/>
+        </w:rPr>
+        <w:t xml:space="preserve">t the III Neurobiology Meeting of the Mexican Society for Biochemistry, </w:t>
+      </w:r>
+      <w:r>
+        <w:rPr>
+          <w:rFonts w:ascii="URWPalladioL-Bold" w:hAnsi="URWPalladioL-Bold" w:cs="URWPalladioL-Bold"/>
+          <w:bCs/>
+          <w:color w:val="000000"/>
+          <w:sz w:val="20"/>
+          <w:szCs w:val="20"/>
+          <w:lang w:val="en-US"/>
+        </w:rPr>
+        <w:t>(</w:t>
+      </w:r>
+      <w:r>
+        <w:rPr>
+          <w:rFonts w:ascii="URWPalladioL-Bold" w:hAnsi="URWPalladioL-Bold" w:cs="URWPalladioL-Bold"/>
+          <w:bCs/>
+          <w:color w:val="000000"/>
+          <w:sz w:val="20"/>
+          <w:szCs w:val="20"/>
+          <w:lang w:val="en-US"/>
+        </w:rPr>
+        <w:t>Guanajuato, Guanajuato</w:t>
+      </w:r>
+      <w:r>
+        <w:rPr>
+          <w:rFonts w:ascii="URWPalladioL-Bold" w:hAnsi="URWPalladioL-Bold" w:cs="URWPalladioL-Bold"/>
+          <w:bCs/>
           <w:color w:val="000000"/>
           <w:sz w:val="20"/>
           <w:szCs w:val="20"/>
           <w:lang w:val="en-US"/>
         </w:rPr>
         <w:t>)</w:t>
+      </w:r>
+      <w:r>
+        <w:rPr>
+          <w:rFonts w:ascii="URWPalladioL-Bold" w:hAnsi="URWPalladioL-Bold" w:cs="URWPalladioL-Bold"/>
+          <w:bCs/>
+          <w:color w:val="000000"/>
+          <w:sz w:val="20"/>
+          <w:szCs w:val="20"/>
+          <w:lang w:val="en-US"/>
+        </w:rPr>
+        <w:t>.</w:t>
+      </w:r>
+    </w:p>
+    <w:p>
+      <w:pPr>
+        <w:pStyle w:val="Prrafodelista"/>
+        <w:numPr>
+          <w:ilvl w:val="0"/>
+          <w:numId w:val="4"/>
+        </w:numPr>
+        <w:autoSpaceDE w:val="0"/>
+        <w:autoSpaceDN w:val="0"/>
+        <w:adjustRightInd w:val="0"/>
+        <w:spacing w:after="0" w:line="240" w:lineRule="auto"/>
+        <w:jc w:val="both"/>
+        <w:rPr>
+          <w:rFonts w:ascii="URWPalladioL-Bold" w:hAnsi="URWPalladioL-Bold" w:cs="URWPalladioL-Bold"/>
+          <w:bCs/>
+          <w:color w:val="000000"/>
+          <w:sz w:val="20"/>
+          <w:szCs w:val="20"/>
+        </w:rPr>
+      </w:pPr>
+      <w:r>
+        <w:rPr>
+          <w:rFonts w:ascii="URWPalladioL-Bold" w:hAnsi="URWPalladioL-Bold" w:cs="URWPalladioL-Bold"/>
+          <w:bCs/>
+          <w:color w:val="000000"/>
+          <w:sz w:val="20"/>
+          <w:szCs w:val="20"/>
+        </w:rPr>
+        <w:t xml:space="preserve">Zamora-Arévalo, O., Vanegas-Chavarría, M., Pérez-Calzada, M., </w:t>
+      </w:r>
+      <w:r>
+        <w:rPr>
+          <w:rFonts w:ascii="URWPalladioL-Bold" w:hAnsi="URWPalladioL-Bold" w:cs="URWPalladioL-Bold"/>
+          <w:bCs/>
+          <w:color w:val="000000"/>
+          <w:sz w:val="20"/>
+          <w:szCs w:val="20"/>
+          <w:highlight w:val="yellow"/>
+        </w:rPr>
+        <w:t>Chávez-De la Peña</w:t>
+      </w:r>
+      <w:r>
+        <w:rPr>
+          <w:rFonts w:ascii="URWPalladioL-Bold" w:hAnsi="URWPalladioL-Bold" w:cs="URWPalladioL-Bold"/>
+          <w:bCs/>
+          <w:color w:val="000000"/>
+          <w:sz w:val="20"/>
+          <w:szCs w:val="20"/>
+        </w:rPr>
+        <w:t xml:space="preserve"> &amp; García-Martínez, M. (</w:t>
+      </w:r>
+      <w:proofErr w:type="spellStart"/>
+      <w:r>
+        <w:rPr>
+          <w:rFonts w:ascii="URWPalladioL-Bold" w:hAnsi="URWPalladioL-Bold" w:cs="URWPalladioL-Bold"/>
+          <w:bCs/>
+          <w:color w:val="000000"/>
+          <w:sz w:val="20"/>
+          <w:szCs w:val="20"/>
+        </w:rPr>
+        <w:t>October</w:t>
+      </w:r>
+      <w:proofErr w:type="spellEnd"/>
+      <w:r>
+        <w:rPr>
+          <w:rFonts w:ascii="URWPalladioL-Bold" w:hAnsi="URWPalladioL-Bold" w:cs="URWPalladioL-Bold"/>
+          <w:bCs/>
+          <w:color w:val="000000"/>
+          <w:sz w:val="20"/>
+          <w:szCs w:val="20"/>
+        </w:rPr>
+        <w:t>,</w:t>
+      </w:r>
+      <w:r>
+        <w:rPr>
+          <w:rFonts w:ascii="URWPalladioL-Bold" w:hAnsi="URWPalladioL-Bold" w:cs="URWPalladioL-Bold"/>
+          <w:bCs/>
+          <w:color w:val="000000"/>
+          <w:sz w:val="20"/>
+          <w:szCs w:val="20"/>
+        </w:rPr>
+        <w:t xml:space="preserve"> 2019) </w:t>
+      </w:r>
+      <w:proofErr w:type="spellStart"/>
+      <w:r>
+        <w:rPr>
+          <w:rFonts w:ascii="URWPalladioL-Bold" w:hAnsi="URWPalladioL-Bold" w:cs="URWPalladioL-Bold"/>
+          <w:bCs/>
+          <w:color w:val="000000"/>
+          <w:sz w:val="20"/>
+          <w:szCs w:val="20"/>
+        </w:rPr>
+        <w:t>Discrimination</w:t>
+      </w:r>
+      <w:proofErr w:type="spellEnd"/>
+      <w:r>
+        <w:rPr>
+          <w:rFonts w:ascii="URWPalladioL-Bold" w:hAnsi="URWPalladioL-Bold" w:cs="URWPalladioL-Bold"/>
+          <w:bCs/>
+          <w:color w:val="000000"/>
+          <w:sz w:val="20"/>
+          <w:szCs w:val="20"/>
+        </w:rPr>
+        <w:t xml:space="preserve"> </w:t>
+      </w:r>
+      <w:proofErr w:type="spellStart"/>
+      <w:r>
+        <w:rPr>
+          <w:rFonts w:ascii="URWPalladioL-Bold" w:hAnsi="URWPalladioL-Bold" w:cs="URWPalladioL-Bold"/>
+          <w:bCs/>
+          <w:color w:val="000000"/>
+          <w:sz w:val="20"/>
+          <w:szCs w:val="20"/>
+        </w:rPr>
+        <w:t>of</w:t>
+      </w:r>
+      <w:proofErr w:type="spellEnd"/>
+      <w:r>
+        <w:rPr>
+          <w:rFonts w:ascii="URWPalladioL-Bold" w:hAnsi="URWPalladioL-Bold" w:cs="URWPalladioL-Bold"/>
+          <w:bCs/>
+          <w:color w:val="000000"/>
+          <w:sz w:val="20"/>
+          <w:szCs w:val="20"/>
+        </w:rPr>
+        <w:t xml:space="preserve"> Temporal </w:t>
+      </w:r>
+      <w:proofErr w:type="spellStart"/>
+      <w:r>
+        <w:rPr>
+          <w:rFonts w:ascii="URWPalladioL-Bold" w:hAnsi="URWPalladioL-Bold" w:cs="URWPalladioL-Bold"/>
+          <w:bCs/>
+          <w:color w:val="000000"/>
+          <w:sz w:val="20"/>
+          <w:szCs w:val="20"/>
+        </w:rPr>
+        <w:t>Sequences</w:t>
+      </w:r>
+      <w:proofErr w:type="spellEnd"/>
+      <w:r>
+        <w:rPr>
+          <w:rFonts w:ascii="URWPalladioL-Bold" w:hAnsi="URWPalladioL-Bold" w:cs="URWPalladioL-Bold"/>
+          <w:bCs/>
+          <w:color w:val="000000"/>
+          <w:sz w:val="20"/>
+          <w:szCs w:val="20"/>
+        </w:rPr>
+        <w:t xml:space="preserve"> and </w:t>
+      </w:r>
+      <w:proofErr w:type="spellStart"/>
+      <w:r>
+        <w:rPr>
+          <w:rFonts w:ascii="URWPalladioL-Bold" w:hAnsi="URWPalladioL-Bold" w:cs="URWPalladioL-Bold"/>
+          <w:bCs/>
+          <w:color w:val="000000"/>
+          <w:sz w:val="20"/>
+          <w:szCs w:val="20"/>
+        </w:rPr>
+        <w:t>Retention</w:t>
+      </w:r>
+      <w:proofErr w:type="spellEnd"/>
+      <w:r>
+        <w:rPr>
+          <w:rFonts w:ascii="URWPalladioL-Bold" w:hAnsi="URWPalladioL-Bold" w:cs="URWPalladioL-Bold"/>
+          <w:bCs/>
+          <w:color w:val="000000"/>
+          <w:sz w:val="20"/>
+          <w:szCs w:val="20"/>
+        </w:rPr>
+        <w:t xml:space="preserve"> </w:t>
+      </w:r>
+      <w:proofErr w:type="spellStart"/>
+      <w:r>
+        <w:rPr>
+          <w:rFonts w:ascii="URWPalladioL-Bold" w:hAnsi="URWPalladioL-Bold" w:cs="URWPalladioL-Bold"/>
+          <w:bCs/>
+          <w:color w:val="000000"/>
+          <w:sz w:val="20"/>
+          <w:szCs w:val="20"/>
+        </w:rPr>
+        <w:t>Intervals</w:t>
+      </w:r>
+      <w:proofErr w:type="spellEnd"/>
+      <w:r>
+        <w:rPr>
+          <w:rFonts w:ascii="URWPalladioL-Bold" w:hAnsi="URWPalladioL-Bold" w:cs="URWPalladioL-Bold"/>
+          <w:bCs/>
+          <w:color w:val="000000"/>
+          <w:sz w:val="20"/>
+          <w:szCs w:val="20"/>
+        </w:rPr>
+        <w:t> </w:t>
+      </w:r>
+      <w:r>
+        <w:rPr>
+          <w:rFonts w:ascii="URWPalladioL-Bold" w:hAnsi="URWPalladioL-Bold" w:cs="URWPalladioL-Bold"/>
+          <w:bCs/>
+          <w:color w:val="000000"/>
+          <w:sz w:val="20"/>
+          <w:szCs w:val="20"/>
+        </w:rPr>
+        <w:t xml:space="preserve">at Timing </w:t>
+      </w:r>
+      <w:proofErr w:type="spellStart"/>
+      <w:r>
+        <w:rPr>
+          <w:rFonts w:ascii="URWPalladioL-Bold" w:hAnsi="URWPalladioL-Bold" w:cs="URWPalladioL-Bold"/>
+          <w:bCs/>
+          <w:color w:val="000000"/>
+          <w:sz w:val="20"/>
+          <w:szCs w:val="20"/>
+        </w:rPr>
+        <w:t>Research</w:t>
+      </w:r>
+      <w:proofErr w:type="spellEnd"/>
+      <w:r>
+        <w:rPr>
+          <w:rFonts w:ascii="URWPalladioL-Bold" w:hAnsi="URWPalladioL-Bold" w:cs="URWPalladioL-Bold"/>
+          <w:bCs/>
+          <w:color w:val="000000"/>
+          <w:sz w:val="20"/>
+          <w:szCs w:val="20"/>
+        </w:rPr>
+        <w:t xml:space="preserve"> </w:t>
+      </w:r>
+      <w:proofErr w:type="spellStart"/>
+      <w:r>
+        <w:rPr>
+          <w:rFonts w:ascii="URWPalladioL-Bold" w:hAnsi="URWPalladioL-Bold" w:cs="URWPalladioL-Bold"/>
+          <w:bCs/>
+          <w:color w:val="000000"/>
+          <w:sz w:val="20"/>
+          <w:szCs w:val="20"/>
+        </w:rPr>
+        <w:t>Forum</w:t>
+      </w:r>
+      <w:proofErr w:type="spellEnd"/>
+      <w:r>
+        <w:rPr>
+          <w:rFonts w:ascii="URWPalladioL-Bold" w:hAnsi="URWPalladioL-Bold" w:cs="URWPalladioL-Bold"/>
+          <w:bCs/>
+          <w:color w:val="000000"/>
+          <w:sz w:val="20"/>
+          <w:szCs w:val="20"/>
+        </w:rPr>
+        <w:t xml:space="preserve"> (</w:t>
+      </w:r>
+      <w:r>
+        <w:rPr>
+          <w:rFonts w:ascii="URWPalladioL-Bold" w:hAnsi="URWPalladioL-Bold" w:cs="URWPalladioL-Bold"/>
+          <w:bCs/>
+          <w:color w:val="000000"/>
+          <w:sz w:val="20"/>
+          <w:szCs w:val="20"/>
+        </w:rPr>
+        <w:t>Querétaro, Querétaro</w:t>
+      </w:r>
+      <w:r>
+        <w:rPr>
+          <w:rFonts w:ascii="URWPalladioL-Bold" w:hAnsi="URWPalladioL-Bold" w:cs="URWPalladioL-Bold"/>
+          <w:bCs/>
+          <w:color w:val="000000"/>
+          <w:sz w:val="20"/>
+          <w:szCs w:val="20"/>
+        </w:rPr>
+        <w:t>)</w:t>
+      </w:r>
+      <w:r>
+        <w:rPr>
+          <w:rFonts w:ascii="URWPalladioL-Bold" w:hAnsi="URWPalladioL-Bold" w:cs="URWPalladioL-Bold"/>
+          <w:bCs/>
+          <w:color w:val="000000"/>
+          <w:sz w:val="20"/>
+          <w:szCs w:val="20"/>
+        </w:rPr>
+        <w:t>.</w:t>
+      </w:r>
+    </w:p>
+    <w:p>
+      <w:pPr>
+        <w:pStyle w:val="Prrafodelista"/>
+        <w:numPr>
+          <w:ilvl w:val="0"/>
+          <w:numId w:val="4"/>
+        </w:numPr>
+        <w:autoSpaceDE w:val="0"/>
+        <w:autoSpaceDN w:val="0"/>
+        <w:adjustRightInd w:val="0"/>
+        <w:spacing w:after="0" w:line="240" w:lineRule="auto"/>
+        <w:jc w:val="both"/>
+        <w:rPr>
+          <w:rFonts w:ascii="URWPalladioL-Bold" w:hAnsi="URWPalladioL-Bold" w:cs="URWPalladioL-Bold"/>
+          <w:bCs/>
+          <w:color w:val="000000"/>
+          <w:sz w:val="20"/>
+          <w:szCs w:val="20"/>
+        </w:rPr>
+      </w:pPr>
+      <w:r>
+        <w:rPr>
+          <w:rFonts w:ascii="URWPalladioL-Bold" w:hAnsi="URWPalladioL-Bold" w:cs="URWPalladioL-Bold"/>
+          <w:bCs/>
+          <w:color w:val="000000"/>
+          <w:sz w:val="20"/>
+          <w:szCs w:val="20"/>
+        </w:rPr>
+        <w:t xml:space="preserve">Pérez-Calzada, M., </w:t>
+      </w:r>
+      <w:r>
+        <w:rPr>
+          <w:rFonts w:ascii="URWPalladioL-Bold" w:hAnsi="URWPalladioL-Bold" w:cs="URWPalladioL-Bold"/>
+          <w:bCs/>
+          <w:color w:val="000000"/>
+          <w:sz w:val="20"/>
+          <w:szCs w:val="20"/>
+          <w:highlight w:val="yellow"/>
+        </w:rPr>
+        <w:t xml:space="preserve">Chávez-De la Peña, A.F., </w:t>
+      </w:r>
+      <w:r>
+        <w:rPr>
+          <w:rFonts w:ascii="URWPalladioL-Bold" w:hAnsi="URWPalladioL-Bold" w:cs="URWPalladioL-Bold"/>
+          <w:bCs/>
+          <w:color w:val="000000"/>
+          <w:sz w:val="20"/>
+          <w:szCs w:val="20"/>
+        </w:rPr>
+        <w:t>García-Martínez, M., Vanegas-Chavarría, M. &amp; Zamora-Arévalo, O. (</w:t>
+      </w:r>
+      <w:proofErr w:type="spellStart"/>
+      <w:r>
+        <w:rPr>
+          <w:rFonts w:ascii="URWPalladioL-Bold" w:hAnsi="URWPalladioL-Bold" w:cs="URWPalladioL-Bold"/>
+          <w:bCs/>
+          <w:color w:val="000000"/>
+          <w:sz w:val="20"/>
+          <w:szCs w:val="20"/>
+        </w:rPr>
+        <w:t>November</w:t>
+      </w:r>
+      <w:proofErr w:type="spellEnd"/>
+      <w:r>
+        <w:rPr>
+          <w:rFonts w:ascii="URWPalladioL-Bold" w:hAnsi="URWPalladioL-Bold" w:cs="URWPalladioL-Bold"/>
+          <w:bCs/>
+          <w:color w:val="000000"/>
+          <w:sz w:val="20"/>
+          <w:szCs w:val="20"/>
+        </w:rPr>
+        <w:t xml:space="preserve">, </w:t>
+      </w:r>
+      <w:r>
+        <w:rPr>
+          <w:rFonts w:ascii="URWPalladioL-Bold" w:hAnsi="URWPalladioL-Bold" w:cs="URWPalladioL-Bold"/>
+          <w:bCs/>
+          <w:color w:val="000000"/>
+          <w:sz w:val="20"/>
+          <w:szCs w:val="20"/>
+        </w:rPr>
+        <w:t>2019) Evaluando memoria retrospectiva: secuencias temporales con intervalos de retención (</w:t>
+      </w:r>
+      <w:proofErr w:type="spellStart"/>
+      <w:r>
+        <w:rPr>
+          <w:rFonts w:ascii="URWPalladioL-Bold" w:hAnsi="URWPalladioL-Bold" w:cs="URWPalladioL-Bold"/>
+          <w:bCs/>
+          <w:color w:val="000000"/>
+          <w:sz w:val="20"/>
+          <w:szCs w:val="20"/>
+        </w:rPr>
+        <w:t>Assessing</w:t>
+      </w:r>
+      <w:proofErr w:type="spellEnd"/>
+      <w:r>
+        <w:rPr>
+          <w:rFonts w:ascii="URWPalladioL-Bold" w:hAnsi="URWPalladioL-Bold" w:cs="URWPalladioL-Bold"/>
+          <w:bCs/>
+          <w:color w:val="000000"/>
+          <w:sz w:val="20"/>
+          <w:szCs w:val="20"/>
+        </w:rPr>
+        <w:t xml:space="preserve"> </w:t>
+      </w:r>
+      <w:proofErr w:type="spellStart"/>
+      <w:r>
+        <w:rPr>
+          <w:rFonts w:ascii="URWPalladioL-Bold" w:hAnsi="URWPalladioL-Bold" w:cs="URWPalladioL-Bold"/>
+          <w:bCs/>
+          <w:color w:val="000000"/>
+          <w:sz w:val="20"/>
+          <w:szCs w:val="20"/>
+        </w:rPr>
+        <w:t>retrospective</w:t>
+      </w:r>
+      <w:proofErr w:type="spellEnd"/>
+      <w:r>
+        <w:rPr>
+          <w:rFonts w:ascii="URWPalladioL-Bold" w:hAnsi="URWPalladioL-Bold" w:cs="URWPalladioL-Bold"/>
+          <w:bCs/>
+          <w:color w:val="000000"/>
+          <w:sz w:val="20"/>
+          <w:szCs w:val="20"/>
+        </w:rPr>
+        <w:t xml:space="preserve"> </w:t>
+      </w:r>
+      <w:proofErr w:type="spellStart"/>
+      <w:r>
+        <w:rPr>
+          <w:rFonts w:ascii="URWPalladioL-Bold" w:hAnsi="URWPalladioL-Bold" w:cs="URWPalladioL-Bold"/>
+          <w:bCs/>
+          <w:color w:val="000000"/>
+          <w:sz w:val="20"/>
+          <w:szCs w:val="20"/>
+        </w:rPr>
+        <w:t>memory</w:t>
+      </w:r>
+      <w:proofErr w:type="spellEnd"/>
+      <w:r>
+        <w:rPr>
+          <w:rFonts w:ascii="URWPalladioL-Bold" w:hAnsi="URWPalladioL-Bold" w:cs="URWPalladioL-Bold"/>
+          <w:bCs/>
+          <w:color w:val="000000"/>
+          <w:sz w:val="20"/>
+          <w:szCs w:val="20"/>
+        </w:rPr>
+        <w:t xml:space="preserve">: temporal </w:t>
+      </w:r>
+      <w:proofErr w:type="spellStart"/>
+      <w:r>
+        <w:rPr>
+          <w:rFonts w:ascii="URWPalladioL-Bold" w:hAnsi="URWPalladioL-Bold" w:cs="URWPalladioL-Bold"/>
+          <w:bCs/>
+          <w:color w:val="000000"/>
+          <w:sz w:val="20"/>
+          <w:szCs w:val="20"/>
+        </w:rPr>
+        <w:t>sequences</w:t>
+      </w:r>
+      <w:proofErr w:type="spellEnd"/>
+      <w:r>
+        <w:rPr>
+          <w:rFonts w:ascii="URWPalladioL-Bold" w:hAnsi="URWPalladioL-Bold" w:cs="URWPalladioL-Bold"/>
+          <w:bCs/>
+          <w:color w:val="000000"/>
+          <w:sz w:val="20"/>
+          <w:szCs w:val="20"/>
+        </w:rPr>
+        <w:t xml:space="preserve"> </w:t>
+      </w:r>
+      <w:proofErr w:type="spellStart"/>
+      <w:r>
+        <w:rPr>
+          <w:rFonts w:ascii="URWPalladioL-Bold" w:hAnsi="URWPalladioL-Bold" w:cs="URWPalladioL-Bold"/>
+          <w:bCs/>
+          <w:color w:val="000000"/>
+          <w:sz w:val="20"/>
+          <w:szCs w:val="20"/>
+        </w:rPr>
+        <w:t>with</w:t>
+      </w:r>
+      <w:proofErr w:type="spellEnd"/>
+      <w:r>
+        <w:rPr>
+          <w:rFonts w:ascii="URWPalladioL-Bold" w:hAnsi="URWPalladioL-Bold" w:cs="URWPalladioL-Bold"/>
+          <w:bCs/>
+          <w:color w:val="000000"/>
+          <w:sz w:val="20"/>
+          <w:szCs w:val="20"/>
+        </w:rPr>
+        <w:t xml:space="preserve"> </w:t>
+      </w:r>
+      <w:proofErr w:type="spellStart"/>
+      <w:r>
+        <w:rPr>
+          <w:rFonts w:ascii="URWPalladioL-Bold" w:hAnsi="URWPalladioL-Bold" w:cs="URWPalladioL-Bold"/>
+          <w:bCs/>
+          <w:color w:val="000000"/>
+          <w:sz w:val="20"/>
+          <w:szCs w:val="20"/>
+        </w:rPr>
+        <w:t>retention</w:t>
+      </w:r>
+      <w:proofErr w:type="spellEnd"/>
+      <w:r>
+        <w:rPr>
+          <w:rFonts w:ascii="URWPalladioL-Bold" w:hAnsi="URWPalladioL-Bold" w:cs="URWPalladioL-Bold"/>
+          <w:bCs/>
+          <w:color w:val="000000"/>
+          <w:sz w:val="20"/>
+          <w:szCs w:val="20"/>
+        </w:rPr>
+        <w:t xml:space="preserve"> </w:t>
+      </w:r>
+      <w:proofErr w:type="spellStart"/>
+      <w:r>
+        <w:rPr>
+          <w:rFonts w:ascii="URWPalladioL-Bold" w:hAnsi="URWPalladioL-Bold" w:cs="URWPalladioL-Bold"/>
+          <w:bCs/>
+          <w:color w:val="000000"/>
+          <w:sz w:val="20"/>
+          <w:szCs w:val="20"/>
+        </w:rPr>
+        <w:t>intervals</w:t>
+      </w:r>
+      <w:proofErr w:type="spellEnd"/>
+      <w:r>
+        <w:rPr>
+          <w:rFonts w:ascii="URWPalladioL-Bold" w:hAnsi="URWPalladioL-Bold" w:cs="URWPalladioL-Bold"/>
+          <w:bCs/>
+          <w:color w:val="000000"/>
+          <w:sz w:val="20"/>
+          <w:szCs w:val="20"/>
+        </w:rPr>
+        <w:t xml:space="preserve">) </w:t>
+      </w:r>
+      <w:r>
+        <w:rPr>
+          <w:rFonts w:ascii="URWPalladioL-Bold" w:hAnsi="URWPalladioL-Bold" w:cs="URWPalladioL-Bold"/>
+          <w:bCs/>
+          <w:color w:val="000000"/>
+          <w:sz w:val="20"/>
+          <w:szCs w:val="20"/>
+        </w:rPr>
+        <w:t>a</w:t>
+      </w:r>
+      <w:r>
+        <w:rPr>
+          <w:rFonts w:ascii="URWPalladioL-Bold" w:hAnsi="URWPalladioL-Bold" w:cs="URWPalladioL-Bold"/>
+          <w:bCs/>
+          <w:color w:val="000000"/>
+          <w:sz w:val="20"/>
+          <w:szCs w:val="20"/>
+        </w:rPr>
+        <w:t xml:space="preserve">t </w:t>
+      </w:r>
+      <w:proofErr w:type="spellStart"/>
+      <w:r>
+        <w:rPr>
+          <w:rFonts w:ascii="URWPalladioL-Bold" w:hAnsi="URWPalladioL-Bold" w:cs="URWPalladioL-Bold"/>
+          <w:bCs/>
+          <w:color w:val="000000"/>
+          <w:sz w:val="20"/>
+          <w:szCs w:val="20"/>
+        </w:rPr>
+        <w:t>the</w:t>
+      </w:r>
+      <w:proofErr w:type="spellEnd"/>
+      <w:r>
+        <w:rPr>
+          <w:rFonts w:ascii="URWPalladioL-Bold" w:hAnsi="URWPalladioL-Bold" w:cs="URWPalladioL-Bold"/>
+          <w:bCs/>
+          <w:color w:val="000000"/>
+          <w:sz w:val="20"/>
+          <w:szCs w:val="20"/>
+        </w:rPr>
+        <w:t xml:space="preserve"> VII International </w:t>
+      </w:r>
+      <w:proofErr w:type="spellStart"/>
+      <w:r>
+        <w:rPr>
+          <w:rFonts w:ascii="URWPalladioL-Bold" w:hAnsi="URWPalladioL-Bold" w:cs="URWPalladioL-Bold"/>
+          <w:bCs/>
+          <w:color w:val="000000"/>
+          <w:sz w:val="20"/>
+          <w:szCs w:val="20"/>
+        </w:rPr>
+        <w:t>Symposium</w:t>
+      </w:r>
+      <w:proofErr w:type="spellEnd"/>
+      <w:r>
+        <w:rPr>
+          <w:rFonts w:ascii="URWPalladioL-Bold" w:hAnsi="URWPalladioL-Bold" w:cs="URWPalladioL-Bold"/>
+          <w:bCs/>
+          <w:color w:val="000000"/>
+          <w:sz w:val="20"/>
+          <w:szCs w:val="20"/>
+        </w:rPr>
+        <w:t xml:space="preserve"> </w:t>
+      </w:r>
+      <w:proofErr w:type="spellStart"/>
+      <w:r>
+        <w:rPr>
+          <w:rFonts w:ascii="URWPalladioL-Bold" w:hAnsi="URWPalladioL-Bold" w:cs="URWPalladioL-Bold"/>
+          <w:bCs/>
+          <w:color w:val="000000"/>
+          <w:sz w:val="20"/>
+          <w:szCs w:val="20"/>
+        </w:rPr>
+        <w:t>of</w:t>
+      </w:r>
+      <w:proofErr w:type="spellEnd"/>
+      <w:r>
+        <w:rPr>
+          <w:rFonts w:ascii="URWPalladioL-Bold" w:hAnsi="URWPalladioL-Bold" w:cs="URWPalladioL-Bold"/>
+          <w:bCs/>
+          <w:color w:val="000000"/>
+          <w:sz w:val="20"/>
+          <w:szCs w:val="20"/>
+        </w:rPr>
+        <w:t xml:space="preserve"> </w:t>
+      </w:r>
+      <w:proofErr w:type="spellStart"/>
+      <w:r>
+        <w:rPr>
+          <w:rFonts w:ascii="URWPalladioL-Bold" w:hAnsi="URWPalladioL-Bold" w:cs="URWPalladioL-Bold"/>
+          <w:bCs/>
+          <w:color w:val="000000"/>
+          <w:sz w:val="20"/>
+          <w:szCs w:val="20"/>
+        </w:rPr>
+        <w:t>Behavioral</w:t>
+      </w:r>
+      <w:proofErr w:type="spellEnd"/>
+      <w:r>
+        <w:rPr>
+          <w:rFonts w:ascii="URWPalladioL-Bold" w:hAnsi="URWPalladioL-Bold" w:cs="URWPalladioL-Bold"/>
+          <w:bCs/>
+          <w:color w:val="000000"/>
+          <w:sz w:val="20"/>
+          <w:szCs w:val="20"/>
+        </w:rPr>
+        <w:t xml:space="preserve"> </w:t>
+      </w:r>
+      <w:proofErr w:type="spellStart"/>
+      <w:r>
+        <w:rPr>
+          <w:rFonts w:ascii="URWPalladioL-Bold" w:hAnsi="URWPalladioL-Bold" w:cs="URWPalladioL-Bold"/>
+          <w:bCs/>
+          <w:color w:val="000000"/>
+          <w:sz w:val="20"/>
+          <w:szCs w:val="20"/>
+        </w:rPr>
+        <w:t>Analysis</w:t>
+      </w:r>
+      <w:proofErr w:type="spellEnd"/>
+      <w:r>
+        <w:rPr>
+          <w:rFonts w:ascii="URWPalladioL-Bold" w:hAnsi="URWPalladioL-Bold" w:cs="URWPalladioL-Bold"/>
+          <w:bCs/>
+          <w:color w:val="000000"/>
+          <w:sz w:val="20"/>
+          <w:szCs w:val="20"/>
+        </w:rPr>
+        <w:t xml:space="preserve"> (</w:t>
+      </w:r>
+      <w:r>
+        <w:rPr>
+          <w:rFonts w:ascii="URWPalladioL-Bold" w:hAnsi="URWPalladioL-Bold" w:cs="URWPalladioL-Bold"/>
+          <w:bCs/>
+          <w:color w:val="000000"/>
+          <w:sz w:val="20"/>
+          <w:szCs w:val="20"/>
+        </w:rPr>
+        <w:t>Guadalajara, Jalisco</w:t>
+      </w:r>
+      <w:r>
+        <w:rPr>
+          <w:rFonts w:ascii="URWPalladioL-Bold" w:hAnsi="URWPalladioL-Bold" w:cs="URWPalladioL-Bold"/>
+          <w:bCs/>
+          <w:color w:val="000000"/>
+          <w:sz w:val="20"/>
+          <w:szCs w:val="20"/>
+        </w:rPr>
+        <w:t>)</w:t>
+      </w:r>
+      <w:r>
+        <w:rPr>
+          <w:rFonts w:ascii="URWPalladioL-Bold" w:hAnsi="URWPalladioL-Bold" w:cs="URWPalladioL-Bold"/>
+          <w:bCs/>
+          <w:color w:val="000000"/>
+          <w:sz w:val="20"/>
+          <w:szCs w:val="20"/>
+        </w:rPr>
+        <w:t>.</w:t>
+      </w:r>
+    </w:p>
+    <w:p>
+      <w:pPr>
+        <w:numPr>
+          <w:ilvl w:val="0"/>
+          <w:numId w:val="4"/>
+        </w:numPr>
+        <w:shd w:val="clear" w:color="auto" w:fill="FFFFFD"/>
+        <w:spacing w:after="0" w:line="240" w:lineRule="auto"/>
+        <w:jc w:val="both"/>
+        <w:rPr>
+          <w:rFonts w:ascii="URWPalladioL-Bold" w:hAnsi="URWPalladioL-Bold" w:cs="URWPalladioL-Bold"/>
+          <w:bCs/>
+          <w:color w:val="000000"/>
+          <w:sz w:val="20"/>
+          <w:szCs w:val="20"/>
+          <w:lang w:val="en-US"/>
+        </w:rPr>
+      </w:pPr>
+      <w:r>
+        <w:rPr>
+          <w:rFonts w:ascii="URWPalladioL-Bold" w:hAnsi="URWPalladioL-Bold" w:cs="URWPalladioL-Bold"/>
+          <w:bCs/>
+          <w:color w:val="000000"/>
+          <w:sz w:val="20"/>
+          <w:szCs w:val="20"/>
+        </w:rPr>
+        <w:t>Ruíz, N.K., Niño, J.M</w:t>
+      </w:r>
+      <w:r>
+        <w:rPr>
+          <w:rFonts w:ascii="URWPalladioL-Bold" w:hAnsi="URWPalladioL-Bold" w:cs="URWPalladioL-Bold"/>
+          <w:bCs/>
+          <w:color w:val="000000"/>
+          <w:sz w:val="20"/>
+          <w:szCs w:val="20"/>
+          <w:highlight w:val="yellow"/>
+        </w:rPr>
+        <w:t xml:space="preserve">., Chávez, </w:t>
+      </w:r>
+      <w:proofErr w:type="gramStart"/>
+      <w:r>
+        <w:rPr>
+          <w:rFonts w:ascii="URWPalladioL-Bold" w:hAnsi="URWPalladioL-Bold" w:cs="URWPalladioL-Bold"/>
+          <w:bCs/>
+          <w:color w:val="000000"/>
+          <w:sz w:val="20"/>
+          <w:szCs w:val="20"/>
+          <w:highlight w:val="yellow"/>
+        </w:rPr>
+        <w:t>A.F..</w:t>
+      </w:r>
+      <w:proofErr w:type="gramEnd"/>
+      <w:r>
+        <w:rPr>
+          <w:rFonts w:ascii="URWPalladioL-Bold" w:hAnsi="URWPalladioL-Bold" w:cs="URWPalladioL-Bold"/>
+          <w:bCs/>
+          <w:color w:val="000000"/>
+          <w:sz w:val="20"/>
+          <w:szCs w:val="20"/>
+          <w:highlight w:val="yellow"/>
+        </w:rPr>
+        <w:t xml:space="preserve"> </w:t>
+      </w:r>
+      <w:r>
+        <w:rPr>
+          <w:rFonts w:ascii="URWPalladioL-Bold" w:hAnsi="URWPalladioL-Bold" w:cs="URWPalladioL-Bold"/>
+          <w:bCs/>
+          <w:color w:val="000000"/>
+          <w:sz w:val="20"/>
+          <w:szCs w:val="20"/>
+          <w:lang w:val="en-US"/>
+        </w:rPr>
+        <w:t xml:space="preserve">(November 2019) Studies about Framing Effect. Compatibility in Language. At the 40th Annual Conference of the Society for Judgement and </w:t>
+      </w:r>
+      <w:proofErr w:type="spellStart"/>
+      <w:r>
+        <w:rPr>
+          <w:rFonts w:ascii="URWPalladioL-Bold" w:hAnsi="URWPalladioL-Bold" w:cs="URWPalladioL-Bold"/>
+          <w:bCs/>
+          <w:color w:val="000000"/>
+          <w:sz w:val="20"/>
+          <w:szCs w:val="20"/>
+          <w:lang w:val="en-US"/>
+        </w:rPr>
+        <w:t>Decission</w:t>
+      </w:r>
+      <w:proofErr w:type="spellEnd"/>
+      <w:r>
+        <w:rPr>
+          <w:rFonts w:ascii="URWPalladioL-Bold" w:hAnsi="URWPalladioL-Bold" w:cs="URWPalladioL-Bold"/>
+          <w:bCs/>
+          <w:color w:val="000000"/>
+          <w:sz w:val="20"/>
+          <w:szCs w:val="20"/>
+          <w:lang w:val="en-US"/>
+        </w:rPr>
+        <w:t xml:space="preserve"> Making, Montreal, Canada -</w:t>
+      </w:r>
+    </w:p>
+    <w:p>
+      <w:pPr>
+        <w:numPr>
+          <w:ilvl w:val="0"/>
+          <w:numId w:val="4"/>
+        </w:numPr>
+        <w:shd w:val="clear" w:color="auto" w:fill="FFFFFD"/>
+        <w:spacing w:after="0" w:line="240" w:lineRule="auto"/>
+        <w:jc w:val="both"/>
+        <w:rPr>
+          <w:rFonts w:ascii="URWPalladioL-Bold" w:hAnsi="URWPalladioL-Bold" w:cs="URWPalladioL-Bold"/>
+          <w:bCs/>
+          <w:color w:val="000000"/>
+          <w:sz w:val="20"/>
+          <w:szCs w:val="20"/>
+          <w:lang w:val="en-US"/>
+        </w:rPr>
+      </w:pPr>
+      <w:r>
+        <w:rPr>
+          <w:rFonts w:ascii="URWPalladioL-Bold" w:hAnsi="URWPalladioL-Bold" w:cs="URWPalladioL-Bold"/>
+          <w:bCs/>
+          <w:color w:val="000000"/>
+          <w:sz w:val="20"/>
+          <w:szCs w:val="20"/>
+          <w:lang w:val="en-US"/>
+        </w:rPr>
+        <w:t xml:space="preserve">Niño, J.M., Villalobos, E., Villarreal, J, </w:t>
+      </w:r>
+      <w:r>
+        <w:rPr>
+          <w:rFonts w:ascii="URWPalladioL-Bold" w:hAnsi="URWPalladioL-Bold" w:cs="URWPalladioL-Bold"/>
+          <w:bCs/>
+          <w:color w:val="000000"/>
+          <w:sz w:val="20"/>
+          <w:szCs w:val="20"/>
+          <w:highlight w:val="yellow"/>
+          <w:lang w:val="en-US"/>
+        </w:rPr>
+        <w:t xml:space="preserve">Chávez, A.F., </w:t>
+      </w:r>
+      <w:r>
+        <w:rPr>
+          <w:rFonts w:ascii="URWPalladioL-Bold" w:hAnsi="URWPalladioL-Bold" w:cs="URWPalladioL-Bold"/>
+          <w:bCs/>
+          <w:color w:val="000000"/>
+          <w:sz w:val="20"/>
+          <w:szCs w:val="20"/>
+          <w:lang w:val="en-US"/>
+        </w:rPr>
+        <w:t xml:space="preserve">Lira, F. (November 2019) Transitivity in gains and losses. At the 40th Annual Conference of the Society for Judgement and </w:t>
+      </w:r>
+      <w:proofErr w:type="spellStart"/>
+      <w:r>
+        <w:rPr>
+          <w:rFonts w:ascii="URWPalladioL-Bold" w:hAnsi="URWPalladioL-Bold" w:cs="URWPalladioL-Bold"/>
+          <w:bCs/>
+          <w:color w:val="000000"/>
+          <w:sz w:val="20"/>
+          <w:szCs w:val="20"/>
+          <w:lang w:val="en-US"/>
+        </w:rPr>
+        <w:t>Decission</w:t>
+      </w:r>
+      <w:proofErr w:type="spellEnd"/>
+      <w:r>
+        <w:rPr>
+          <w:rFonts w:ascii="URWPalladioL-Bold" w:hAnsi="URWPalladioL-Bold" w:cs="URWPalladioL-Bold"/>
+          <w:bCs/>
+          <w:color w:val="000000"/>
+          <w:sz w:val="20"/>
+          <w:szCs w:val="20"/>
+          <w:lang w:val="en-US"/>
+        </w:rPr>
+        <w:t xml:space="preserve"> Making, Montreal, Canada -</w:t>
       </w:r>
     </w:p>
     <w:p>
@@ -4943,23 +6620,66 @@
           <w:b/>
           <w:bCs/>
           <w:color w:val="000000"/>
-        </w:rPr>
-      </w:pPr>
-      <w:r>
-        <w:rPr>
-          <w:rFonts w:ascii="URWPalladioL-Bold" w:hAnsi="URWPalladioL-Bold" w:cs="URWPalladioL-Bold"/>
-          <w:bCs/>
-          <w:color w:val="000000"/>
-        </w:rPr>
-        <w:t xml:space="preserve">Participación en el Simposio “Modelos de Adaptabilidad en entornos dinámicos: Estudios con detección, preferencias y probabilidad” </w:t>
-      </w:r>
-      <w:r>
-        <w:rPr>
-          <w:rFonts w:ascii="URWPalladioL-Bold" w:hAnsi="URWPalladioL-Bold" w:cs="URWPalladioL-Bold"/>
-          <w:bCs/>
-          <w:color w:val="000000"/>
-        </w:rPr>
-        <w:t>con su trabajo “El efecto espejo: No es otro estudio de memoria de Reconocimiento” (</w:t>
+          <w:sz w:val="20"/>
+          <w:szCs w:val="20"/>
+          <w:lang w:val="en-US"/>
+        </w:rPr>
+      </w:pPr>
+      <w:r>
+        <w:rPr>
+          <w:rFonts w:ascii="URWPalladioL-Bold" w:hAnsi="URWPalladioL-Bold" w:cs="URWPalladioL-Bold"/>
+          <w:bCs/>
+          <w:color w:val="000000"/>
+          <w:sz w:val="20"/>
+          <w:szCs w:val="20"/>
+          <w:highlight w:val="yellow"/>
+          <w:lang w:val="en-US"/>
+        </w:rPr>
+        <w:t xml:space="preserve">Chávez, A.F., </w:t>
+      </w:r>
+      <w:r>
+        <w:rPr>
+          <w:rFonts w:ascii="URWPalladioL-Bold" w:hAnsi="URWPalladioL-Bold" w:cs="URWPalladioL-Bold"/>
+          <w:bCs/>
+          <w:color w:val="000000"/>
+          <w:sz w:val="20"/>
+          <w:szCs w:val="20"/>
+          <w:lang w:val="en-US"/>
+        </w:rPr>
+        <w:t xml:space="preserve">Villarreal, J.M., Velázquez, C.A. &amp; Niño, J.M. </w:t>
+      </w:r>
+      <w:r>
+        <w:rPr>
+          <w:rFonts w:ascii="URWPalladioL-Bold" w:hAnsi="URWPalladioL-Bold" w:cs="URWPalladioL-Bold"/>
+          <w:bCs/>
+          <w:color w:val="000000"/>
+          <w:sz w:val="20"/>
+          <w:szCs w:val="20"/>
+          <w:lang w:val="en-US"/>
+        </w:rPr>
+        <w:t>“Models of Adaptation in dynamic environments: Studies on detection, preferences and probability” at the</w:t>
+      </w:r>
+      <w:r>
+        <w:rPr>
+          <w:rFonts w:ascii="URWPalladioL-Bold" w:hAnsi="URWPalladioL-Bold" w:cs="URWPalladioL-Bold"/>
+          <w:bCs/>
+          <w:color w:val="000000"/>
+          <w:sz w:val="20"/>
+          <w:szCs w:val="20"/>
+          <w:lang w:val="en-US"/>
+        </w:rPr>
+        <w:t xml:space="preserve"> VI</w:t>
+      </w:r>
+      <w:r>
+        <w:rPr>
+          <w:rFonts w:ascii="URWPalladioL-Bold" w:hAnsi="URWPalladioL-Bold" w:cs="URWPalladioL-Bold"/>
+          <w:bCs/>
+          <w:color w:val="000000"/>
+          <w:sz w:val="20"/>
+          <w:szCs w:val="20"/>
+          <w:lang w:val="en-US"/>
+        </w:rPr>
+        <w:t xml:space="preserve"> International Symposium of Behavioral Analysis (</w:t>
       </w:r>
       <w:r>
         <w:rPr>
@@ -4967,6 +6687,7 @@
           <w:color w:val="000000"/>
           <w:sz w:val="20"/>
           <w:szCs w:val="20"/>
+          <w:lang w:val="en-US"/>
         </w:rPr>
         <w:t>Nov</w:t>
       </w:r>
@@ -4976,8 +6697,9 @@
           <w:color w:val="000000"/>
           <w:sz w:val="20"/>
           <w:szCs w:val="20"/>
-        </w:rPr>
-        <w:t>iembre</w:t>
+          <w:lang w:val="en-US"/>
+        </w:rPr>
+        <w:t>ember</w:t>
       </w:r>
       <w:r>
         <w:rPr>
@@ -4985,6 +6707,7 @@
           <w:color w:val="000000"/>
           <w:sz w:val="20"/>
           <w:szCs w:val="20"/>
+          <w:lang w:val="en-US"/>
         </w:rPr>
         <w:t xml:space="preserve">, </w:t>
       </w:r>
@@ -4996,8 +6719,103 @@
           <w:color w:val="000000"/>
           <w:sz w:val="20"/>
           <w:szCs w:val="20"/>
-        </w:rPr>
-        <w:t>2017</w:t>
+          <w:lang w:val="en-US"/>
+        </w:rPr>
+        <w:t>2017; Tlaxcala, Tlaxcala)</w:t>
+      </w:r>
+    </w:p>
+    <w:p>
+      <w:pPr>
+        <w:pStyle w:val="Prrafodelista"/>
+        <w:numPr>
+          <w:ilvl w:val="0"/>
+          <w:numId w:val="5"/>
+        </w:numPr>
+        <w:autoSpaceDE w:val="0"/>
+        <w:autoSpaceDN w:val="0"/>
+        <w:adjustRightInd w:val="0"/>
+        <w:spacing w:after="0" w:line="240" w:lineRule="auto"/>
+        <w:jc w:val="both"/>
+        <w:rPr>
+          <w:rFonts w:ascii="URWPalladioL-Bold" w:hAnsi="URWPalladioL-Bold" w:cs="URWPalladioL-Bold"/>
+          <w:b/>
+          <w:bCs/>
+          <w:color w:val="000000"/>
+          <w:sz w:val="20"/>
+          <w:szCs w:val="20"/>
+          <w:lang w:val="en-US"/>
+        </w:rPr>
+      </w:pPr>
+      <w:proofErr w:type="spellStart"/>
+      <w:r>
+        <w:rPr>
+          <w:rFonts w:ascii="TeXPalladioL-ItalicOsF" w:hAnsi="TeXPalladioL-ItalicOsF" w:cs="TeXPalladioL-ItalicOsF"/>
+          <w:iCs/>
+          <w:color w:val="000000"/>
+          <w:sz w:val="20"/>
+          <w:szCs w:val="20"/>
+          <w:lang w:val="en-US"/>
+        </w:rPr>
+        <w:t>Conzuelo</w:t>
+      </w:r>
+      <w:proofErr w:type="spellEnd"/>
+      <w:r>
+        <w:rPr>
+          <w:rFonts w:ascii="TeXPalladioL-ItalicOsF" w:hAnsi="TeXPalladioL-ItalicOsF" w:cs="TeXPalladioL-ItalicOsF"/>
+          <w:iCs/>
+          <w:color w:val="000000"/>
+          <w:sz w:val="20"/>
+          <w:szCs w:val="20"/>
+          <w:lang w:val="en-US"/>
+        </w:rPr>
+        <w:t xml:space="preserve">, S., </w:t>
+      </w:r>
+      <w:r>
+        <w:rPr>
+          <w:rFonts w:ascii="TeXPalladioL-ItalicOsF" w:hAnsi="TeXPalladioL-ItalicOsF" w:cs="TeXPalladioL-ItalicOsF"/>
+          <w:iCs/>
+          <w:color w:val="000000"/>
+          <w:sz w:val="20"/>
+          <w:szCs w:val="20"/>
+          <w:highlight w:val="yellow"/>
+          <w:lang w:val="en-US"/>
+        </w:rPr>
+        <w:t xml:space="preserve">Chávez A.F. </w:t>
+      </w:r>
+      <w:r>
+        <w:rPr>
+          <w:rFonts w:ascii="TeXPalladioL-ItalicOsF" w:hAnsi="TeXPalladioL-ItalicOsF" w:cs="TeXPalladioL-ItalicOsF"/>
+          <w:iCs/>
+          <w:color w:val="000000"/>
+          <w:sz w:val="20"/>
+          <w:szCs w:val="20"/>
+          <w:lang w:val="en-US"/>
+        </w:rPr>
+        <w:t xml:space="preserve">&amp; </w:t>
+      </w:r>
+      <w:proofErr w:type="spellStart"/>
+      <w:r>
+        <w:rPr>
+          <w:rFonts w:ascii="TeXPalladioL-ItalicOsF" w:hAnsi="TeXPalladioL-ItalicOsF" w:cs="TeXPalladioL-ItalicOsF"/>
+          <w:iCs/>
+          <w:color w:val="000000"/>
+          <w:sz w:val="20"/>
+          <w:szCs w:val="20"/>
+          <w:lang w:val="en-US"/>
+        </w:rPr>
+        <w:t>Zárate</w:t>
+      </w:r>
+      <w:proofErr w:type="spellEnd"/>
+      <w:r>
+        <w:rPr>
+          <w:rFonts w:ascii="TeXPalladioL-ItalicOsF" w:hAnsi="TeXPalladioL-ItalicOsF" w:cs="TeXPalladioL-ItalicOsF"/>
+          <w:iCs/>
+          <w:color w:val="000000"/>
+          <w:sz w:val="20"/>
+          <w:szCs w:val="20"/>
+          <w:lang w:val="en-US"/>
+        </w:rPr>
+        <w:t xml:space="preserve">, L.R. “Cognitive diagnosis as a reflection tool for the teaching practice in elementary school in México” at the National Congress of Educational Research (November, 2019; </w:t>
       </w:r>
       <w:r>
         <w:rPr>
@@ -5007,13 +6825,29 @@
           <w:color w:val="000000"/>
           <w:sz w:val="20"/>
           <w:szCs w:val="20"/>
-        </w:rPr>
-        <w:t>; Tlaxcala, Tlaxcala)</w:t>
+          <w:lang w:val="en-US"/>
+        </w:rPr>
+        <w:t>Guerrero, Acapulco</w:t>
+      </w:r>
+      <w:r>
+        <w:rPr>
+          <w:rFonts w:ascii="TeXPalladioL-ItalicOsF" w:hAnsi="TeXPalladioL-ItalicOsF" w:cs="TeXPalladioL-ItalicOsF"/>
+          <w:iCs/>
+          <w:color w:val="000000"/>
+          <w:sz w:val="20"/>
+          <w:szCs w:val="20"/>
+          <w:lang w:val="en-US"/>
+        </w:rPr>
+        <w:t>).</w:t>
       </w:r>
     </w:p>
     <w:p>
       <w:pPr>
         <w:pStyle w:val="Prrafodelista"/>
+        <w:numPr>
+          <w:ilvl w:val="0"/>
+          <w:numId w:val="5"/>
+        </w:numPr>
         <w:autoSpaceDE w:val="0"/>
         <w:autoSpaceDN w:val="0"/>
         <w:adjustRightInd w:val="0"/>
@@ -5024,14 +6858,86 @@
           <w:b/>
           <w:bCs/>
           <w:color w:val="000000"/>
-        </w:rPr>
-      </w:pPr>
+          <w:lang w:val="en-US"/>
+        </w:rPr>
+      </w:pPr>
+      <w:proofErr w:type="spellStart"/>
+      <w:r>
+        <w:rPr>
+          <w:rFonts w:ascii="TeXPalladioL-ItalicOsF" w:hAnsi="TeXPalladioL-ItalicOsF" w:cs="TeXPalladioL-ItalicOsF"/>
+          <w:iCs/>
+          <w:color w:val="000000"/>
+          <w:sz w:val="20"/>
+          <w:szCs w:val="20"/>
+          <w:lang w:val="en-US"/>
+        </w:rPr>
+        <w:t>Conzuelo</w:t>
+      </w:r>
+      <w:proofErr w:type="spellEnd"/>
+      <w:r>
+        <w:rPr>
+          <w:rFonts w:ascii="TeXPalladioL-ItalicOsF" w:hAnsi="TeXPalladioL-ItalicOsF" w:cs="TeXPalladioL-ItalicOsF"/>
+          <w:iCs/>
+          <w:color w:val="000000"/>
+          <w:sz w:val="20"/>
+          <w:szCs w:val="20"/>
+          <w:lang w:val="en-US"/>
+        </w:rPr>
+        <w:t xml:space="preserve">, S. &amp; </w:t>
+      </w:r>
+      <w:r>
+        <w:rPr>
+          <w:rFonts w:ascii="TeXPalladioL-ItalicOsF" w:hAnsi="TeXPalladioL-ItalicOsF" w:cs="TeXPalladioL-ItalicOsF"/>
+          <w:iCs/>
+          <w:color w:val="000000"/>
+          <w:sz w:val="20"/>
+          <w:szCs w:val="20"/>
+          <w:highlight w:val="yellow"/>
+          <w:lang w:val="en-US"/>
+        </w:rPr>
+        <w:t xml:space="preserve">Chávez, A.F. </w:t>
+      </w:r>
+      <w:r>
+        <w:rPr>
+          <w:rFonts w:ascii="TeXPalladioL-ItalicOsF" w:hAnsi="TeXPalladioL-ItalicOsF" w:cs="TeXPalladioL-ItalicOsF"/>
+          <w:iCs/>
+          <w:color w:val="000000"/>
+          <w:sz w:val="20"/>
+          <w:szCs w:val="20"/>
+          <w:lang w:val="en-US"/>
+        </w:rPr>
+        <w:t xml:space="preserve">“Teacher’s formation and reflection: A study case on Elementary Education in México” at the VIII Annual Meeting of the International Network of Research on Education (November, 2019; </w:t>
+      </w:r>
+      <w:r>
+        <w:rPr>
+          <w:rFonts w:ascii="TeXPalladioL-ItalicOsF" w:hAnsi="TeXPalladioL-ItalicOsF" w:cs="TeXPalladioL-ItalicOsF"/>
+          <w:i/>
+          <w:iCs/>
+          <w:color w:val="000000"/>
+          <w:sz w:val="20"/>
+          <w:szCs w:val="20"/>
+          <w:lang w:val="en-US"/>
+        </w:rPr>
+        <w:t>Buenos Aires, Argentina</w:t>
+      </w:r>
+      <w:r>
+        <w:rPr>
+          <w:rFonts w:ascii="TeXPalladioL-ItalicOsF" w:hAnsi="TeXPalladioL-ItalicOsF" w:cs="TeXPalladioL-ItalicOsF"/>
+          <w:iCs/>
+          <w:color w:val="000000"/>
+          <w:sz w:val="20"/>
+          <w:szCs w:val="20"/>
+          <w:lang w:val="en-US"/>
+        </w:rPr>
+        <w:t>).</w:t>
+      </w:r>
       <w:r>
         <w:rPr>
           <w:rFonts w:ascii="URWPalladioL-Bold" w:hAnsi="URWPalladioL-Bold" w:cs="URWPalladioL-Bold"/>
           <w:b/>
           <w:bCs/>
           <w:color w:val="000000"/>
+          <w:lang w:val="en-US"/>
         </w:rPr>
         <w:t xml:space="preserve"> </w:t>
       </w:r>
@@ -5048,14 +6954,46 @@
           <w:b/>
           <w:bCs/>
           <w:color w:val="000000"/>
-        </w:rPr>
-      </w:pPr>
-      <w:r>
+          <w:lang w:val="en-US"/>
+        </w:rPr>
+      </w:pPr>
+    </w:p>
+    <w:p>
+      <w:pPr>
+        <w:autoSpaceDE w:val="0"/>
+        <w:autoSpaceDN w:val="0"/>
+        <w:adjustRightInd w:val="0"/>
+        <w:spacing w:after="0" w:line="240" w:lineRule="auto"/>
+        <w:jc w:val="center"/>
         <w:rPr>
           <w:rFonts w:ascii="URWPalladioL-Bold" w:hAnsi="URWPalladioL-Bold" w:cs="URWPalladioL-Bold"/>
           <w:b/>
           <w:bCs/>
           <w:color w:val="000000"/>
+          <w:lang w:val="en-US"/>
+        </w:rPr>
+      </w:pPr>
+    </w:p>
+    <w:p>
+      <w:pPr>
+        <w:autoSpaceDE w:val="0"/>
+        <w:autoSpaceDN w:val="0"/>
+        <w:adjustRightInd w:val="0"/>
+        <w:spacing w:after="0" w:line="240" w:lineRule="auto"/>
+        <w:jc w:val="center"/>
+        <w:rPr>
+          <w:rFonts w:ascii="URWPalladioL-Bold" w:hAnsi="URWPalladioL-Bold" w:cs="URWPalladioL-Bold"/>
+          <w:b/>
+          <w:bCs/>
+          <w:color w:val="000000"/>
+        </w:rPr>
+      </w:pPr>
+      <w:r>
+        <w:rPr>
+          <w:rFonts w:ascii="URWPalladioL-Bold" w:hAnsi="URWPalladioL-Bold" w:cs="URWPalladioL-Bold"/>
+          <w:b/>
+          <w:bCs/>
+          <w:color w:val="000000"/>
         </w:rPr>
         <w:t>Todos los documentos probatorios est</w:t>
       </w:r>
@@ -5094,7 +7032,7 @@
           <w:rFonts w:ascii="TeXPalladioL-SC" w:hAnsi="TeXPalladioL-SC" w:cs="TeXPalladioL-SC"/>
           <w:color w:val="000000"/>
         </w:rPr>
-        <w:t>5</w:t>
+        <w:t>3</w:t>
       </w:r>
       <w:r>
         <w:rPr>
@@ -5115,10 +7053,8 @@
           <w:rFonts w:ascii="URWPalladioL-Roma" w:hAnsi="URWPalladioL-Roma" w:cs="URWPalladioL-Roma"/>
           <w:color w:val="000000"/>
         </w:rPr>
-        <w:t>febrero</w:t>
-      </w:r>
-      <w:bookmarkStart w:id="0" w:name="_GoBack"/>
-      <w:bookmarkEnd w:id="0"/>
+        <w:t>marzo</w:t>
+      </w:r>
       <w:r>
         <w:rPr>
           <w:rFonts w:ascii="URWPalladioL-Roma" w:hAnsi="URWPalladioL-Roma" w:cs="URWPalladioL-Roma"/>
@@ -5145,7 +7081,14 @@
           <w:rFonts w:ascii="TeXPalladioL-SC" w:hAnsi="TeXPalladioL-SC" w:cs="TeXPalladioL-SC"/>
           <w:color w:val="000000"/>
         </w:rPr>
-        <w:t>2019</w:t>
+        <w:t>20</w:t>
+      </w:r>
+      <w:r>
+        <w:rPr>
+          <w:rFonts w:ascii="TeXPalladioL-SC" w:hAnsi="TeXPalladioL-SC" w:cs="TeXPalladioL-SC"/>
+          <w:color w:val="000000"/>
+        </w:rPr>
+        <w:t>20</w:t>
       </w:r>
     </w:p>
     <w:sectPr>
@@ -5159,8 +7102,8 @@
 </file>
 
 <file path=word/numbering.xml><?xml version="1.0" encoding="utf-8"?>
-<w:numbering xmlns:wpc="http://schemas.microsoft.com/office/word/2010/wordprocessingCanvas" xmlns:mc="http://schemas.openxmlformats.org/markup-compatibility/2006" xmlns:o="urn:schemas-microsoft-com:office:office" xmlns:r="http://schemas.openxmlformats.org/officeDocument/2006/relationships" xmlns:m="http://schemas.openxmlformats.org/officeDocument/2006/math" xmlns:v="urn:schemas-microsoft-com:vml" xmlns:wp14="http://schemas.microsoft.com/office/word/2010/wordprocessingDrawing" xmlns:wp="http://schemas.openxmlformats.org/drawingml/2006/wordprocessingDrawing" xmlns:w10="urn:schemas-microsoft-com:office:word" xmlns:w="http://schemas.openxmlformats.org/wordprocessingml/2006/main" xmlns:w14="http://schemas.microsoft.com/office/word/2010/wordml" xmlns:w15="http://schemas.microsoft.com/office/word/2012/wordml" xmlns:wpg="http://schemas.microsoft.com/office/word/2010/wordprocessingGroup" xmlns:wpi="http://schemas.microsoft.com/office/word/2010/wordprocessingInk" xmlns:wne="http://schemas.microsoft.com/office/word/2006/wordml" xmlns:wps="http://schemas.microsoft.com/office/word/2010/wordprocessingShape" mc:Ignorable="w14 w15 wp14">
-  <w:abstractNum w:abstractNumId="0">
+<w:numbering xmlns:wpc="http://schemas.microsoft.com/office/word/2010/wordprocessingCanvas" xmlns:cx="http://schemas.microsoft.com/office/drawing/2014/chartex" xmlns:cx1="http://schemas.microsoft.com/office/drawing/2015/9/8/chartex" xmlns:cx2="http://schemas.microsoft.com/office/drawing/2015/10/21/chartex" xmlns:cx3="http://schemas.microsoft.com/office/drawing/2016/5/9/chartex" xmlns:cx4="http://schemas.microsoft.com/office/drawing/2016/5/10/chartex" xmlns:cx5="http://schemas.microsoft.com/office/drawing/2016/5/11/chartex" xmlns:cx6="http://schemas.microsoft.com/office/drawing/2016/5/12/chartex" xmlns:cx7="http://schemas.microsoft.com/office/drawing/2016/5/13/chartex" xmlns:cx8="http://schemas.microsoft.com/office/drawing/2016/5/14/chartex" xmlns:mc="http://schemas.openxmlformats.org/markup-compatibility/2006" xmlns:aink="http://schemas.microsoft.com/office/drawing/2016/ink" xmlns:am3d="http://schemas.microsoft.com/office/drawing/2017/model3d" xmlns:o="urn:schemas-microsoft-com:office:office" xmlns:r="http://schemas.openxmlformats.org/officeDocument/2006/relationships" xmlns:m="http://schemas.openxmlformats.org/officeDocument/2006/math" xmlns:v="urn:schemas-microsoft-com:vml" xmlns:wp14="http://schemas.microsoft.com/office/word/2010/wordprocessingDrawing" xmlns:wp="http://schemas.openxmlformats.org/drawingml/2006/wordprocessingDrawing" xmlns:w10="urn:schemas-microsoft-com:office:word" xmlns:w="http://schemas.openxmlformats.org/wordprocessingml/2006/main" xmlns:w14="http://schemas.microsoft.com/office/word/2010/wordml" xmlns:w15="http://schemas.microsoft.com/office/word/2012/wordml" xmlns:w16cid="http://schemas.microsoft.com/office/word/2016/wordml/cid" xmlns:w16se="http://schemas.microsoft.com/office/word/2015/wordml/symex" xmlns:wpg="http://schemas.microsoft.com/office/word/2010/wordprocessingGroup" xmlns:wpi="http://schemas.microsoft.com/office/word/2010/wordprocessingInk" xmlns:wne="http://schemas.microsoft.com/office/word/2006/wordml" xmlns:wps="http://schemas.microsoft.com/office/word/2010/wordprocessingShape" mc:Ignorable="w14 w15 w16se w16cid wp14">
+  <w:abstractNum w:abstractNumId="0" w15:restartNumberingAfterBreak="0">
     <w:nsid w:val="002D7D0C"/>
     <w:multiLevelType w:val="hybridMultilevel"/>
     <w:tmpl w:val="0D6A0A20"/>
@@ -5273,7 +7216,7 @@
       </w:rPr>
     </w:lvl>
   </w:abstractNum>
-  <w:abstractNum w:abstractNumId="1">
+  <w:abstractNum w:abstractNumId="1" w15:restartNumberingAfterBreak="0">
     <w:nsid w:val="057917F7"/>
     <w:multiLevelType w:val="hybridMultilevel"/>
     <w:tmpl w:val="03F64B9A"/>
@@ -5386,7 +7329,7 @@
       </w:rPr>
     </w:lvl>
   </w:abstractNum>
-  <w:abstractNum w:abstractNumId="2">
+  <w:abstractNum w:abstractNumId="2" w15:restartNumberingAfterBreak="0">
     <w:nsid w:val="125E5FE6"/>
     <w:multiLevelType w:val="hybridMultilevel"/>
     <w:tmpl w:val="71926B6A"/>
@@ -5499,7 +7442,7 @@
       </w:rPr>
     </w:lvl>
   </w:abstractNum>
-  <w:abstractNum w:abstractNumId="3">
+  <w:abstractNum w:abstractNumId="3" w15:restartNumberingAfterBreak="0">
     <w:nsid w:val="2CBA139E"/>
     <w:multiLevelType w:val="hybridMultilevel"/>
     <w:tmpl w:val="86EA4D48"/>
@@ -5612,7 +7555,7 @@
       </w:rPr>
     </w:lvl>
   </w:abstractNum>
-  <w:abstractNum w:abstractNumId="4">
+  <w:abstractNum w:abstractNumId="4" w15:restartNumberingAfterBreak="0">
     <w:nsid w:val="591F3E61"/>
     <w:multiLevelType w:val="hybridMultilevel"/>
     <w:tmpl w:val="38E4F3F8"/>
@@ -5725,7 +7668,7 @@
       </w:rPr>
     </w:lvl>
   </w:abstractNum>
-  <w:abstractNum w:abstractNumId="5">
+  <w:abstractNum w:abstractNumId="5" w15:restartNumberingAfterBreak="0">
     <w:nsid w:val="71A92BBB"/>
     <w:multiLevelType w:val="hybridMultilevel"/>
     <w:tmpl w:val="D8E2F29A"/>
@@ -5860,7 +7803,7 @@
 </file>
 
 <file path=word/styles.xml><?xml version="1.0" encoding="utf-8"?>
-<w:styles xmlns:mc="http://schemas.openxmlformats.org/markup-compatibility/2006" xmlns:r="http://schemas.openxmlformats.org/officeDocument/2006/relationships" xmlns:w="http://schemas.openxmlformats.org/wordprocessingml/2006/main" xmlns:w14="http://schemas.microsoft.com/office/word/2010/wordml" xmlns:w15="http://schemas.microsoft.com/office/word/2012/wordml" mc:Ignorable="w14 w15">
+<w:styles xmlns:mc="http://schemas.openxmlformats.org/markup-compatibility/2006" xmlns:r="http://schemas.openxmlformats.org/officeDocument/2006/relationships" xmlns:w="http://schemas.openxmlformats.org/wordprocessingml/2006/main" xmlns:w14="http://schemas.microsoft.com/office/word/2010/wordml" xmlns:w15="http://schemas.microsoft.com/office/word/2012/wordml" xmlns:w16cid="http://schemas.microsoft.com/office/word/2016/wordml/cid" xmlns:w16se="http://schemas.microsoft.com/office/word/2015/wordml/symex" mc:Ignorable="w14 w15 w16se w16cid">
   <w:docDefaults>
     <w:rPrDefault>
       <w:rPr>
@@ -5876,7 +7819,7 @@
       </w:pPr>
     </w:pPrDefault>
   </w:docDefaults>
-  <w:latentStyles w:defLockedState="0" w:defUIPriority="99" w:defSemiHidden="0" w:defUnhideWhenUsed="0" w:defQFormat="0" w:count="371">
+  <w:latentStyles w:defLockedState="0" w:defUIPriority="99" w:defSemiHidden="0" w:defUnhideWhenUsed="0" w:defQFormat="0" w:count="376">
     <w:lsdException w:name="Normal" w:uiPriority="0" w:qFormat="1"/>
     <w:lsdException w:name="heading 1" w:uiPriority="9" w:qFormat="1"/>
     <w:lsdException w:name="heading 2" w:semiHidden="1" w:uiPriority="9" w:unhideWhenUsed="1" w:qFormat="1"/>
@@ -5982,7 +7925,6 @@
     <w:lsdException w:name="HTML Sample" w:semiHidden="1" w:unhideWhenUsed="1"/>
     <w:lsdException w:name="HTML Typewriter" w:semiHidden="1" w:unhideWhenUsed="1"/>
     <w:lsdException w:name="HTML Variable" w:semiHidden="1" w:unhideWhenUsed="1"/>
-    <w:lsdException w:name="Normal Table" w:semiHidden="1" w:unhideWhenUsed="1"/>
     <w:lsdException w:name="annotation subject" w:semiHidden="1" w:unhideWhenUsed="1"/>
     <w:lsdException w:name="No List" w:semiHidden="1" w:unhideWhenUsed="1"/>
     <w:lsdException w:name="Outline List 1" w:semiHidden="1" w:unhideWhenUsed="1"/>
@@ -6025,11 +7967,8 @@
     <w:lsdException w:name="Table Contemporary" w:semiHidden="1" w:unhideWhenUsed="1"/>
     <w:lsdException w:name="Table Elegant" w:semiHidden="1" w:unhideWhenUsed="1"/>
     <w:lsdException w:name="Table Professional" w:semiHidden="1" w:unhideWhenUsed="1"/>
-    <w:lsdException w:name="Table Subtle 1" w:semiHidden="1" w:unhideWhenUsed="1"/>
     <w:lsdException w:name="Table Subtle 2" w:semiHidden="1" w:unhideWhenUsed="1"/>
     <w:lsdException w:name="Table Web 1" w:semiHidden="1" w:unhideWhenUsed="1"/>
-    <w:lsdException w:name="Table Web 2" w:semiHidden="1" w:unhideWhenUsed="1"/>
-    <w:lsdException w:name="Table Web 3" w:semiHidden="1" w:unhideWhenUsed="1"/>
     <w:lsdException w:name="Balloon Text" w:semiHidden="1" w:unhideWhenUsed="1"/>
     <w:lsdException w:name="Table Grid" w:uiPriority="39"/>
     <w:lsdException w:name="Table Theme" w:semiHidden="1" w:unhideWhenUsed="1"/>
@@ -6248,6 +8187,11 @@
     <w:lsdException w:name="List Table 5 Dark Accent 6" w:uiPriority="50"/>
     <w:lsdException w:name="List Table 6 Colorful Accent 6" w:uiPriority="51"/>
     <w:lsdException w:name="List Table 7 Colorful Accent 6" w:uiPriority="52"/>
+    <w:lsdException w:name="Mention" w:semiHidden="1" w:unhideWhenUsed="1"/>
+    <w:lsdException w:name="Smart Hyperlink" w:semiHidden="1" w:unhideWhenUsed="1"/>
+    <w:lsdException w:name="Hashtag" w:semiHidden="1" w:unhideWhenUsed="1"/>
+    <w:lsdException w:name="Unresolved Mention" w:semiHidden="1" w:unhideWhenUsed="1"/>
+    <w:lsdException w:name="Smart Link" w:semiHidden="1" w:unhideWhenUsed="1"/>
   </w:latentStyles>
   <w:style w:type="paragraph" w:default="1" w:styleId="Normal">
     <w:name w:val="Normal"/>
@@ -6322,7 +8266,6 @@
       <w:spacing w:after="0" w:line="240" w:lineRule="auto"/>
     </w:pPr>
     <w:tblPr>
-      <w:tblInd w:w="0" w:type="dxa"/>
       <w:tblBorders>
         <w:top w:val="single" w:sz="4" w:space="0" w:color="auto"/>
         <w:left w:val="single" w:sz="4" w:space="0" w:color="auto"/>
@@ -6331,12 +8274,6 @@
         <w:insideH w:val="single" w:sz="4" w:space="0" w:color="auto"/>
         <w:insideV w:val="single" w:sz="4" w:space="0" w:color="auto"/>
       </w:tblBorders>
-      <w:tblCellMar>
-        <w:top w:w="0" w:type="dxa"/>
-        <w:left w:w="108" w:type="dxa"/>
-        <w:bottom w:w="0" w:type="dxa"/>
-        <w:right w:w="108" w:type="dxa"/>
-      </w:tblCellMar>
     </w:tblPr>
   </w:style>
   <w:style w:type="paragraph" w:customStyle="1" w:styleId="Default">
@@ -6353,6 +8290,18 @@
       <w:color w:val="000000"/>
       <w:sz w:val="24"/>
       <w:szCs w:val="24"/>
+    </w:rPr>
+  </w:style>
+  <w:style w:type="character" w:styleId="Mencinsinresolver">
+    <w:name w:val="Unresolved Mention"/>
+    <w:basedOn w:val="Fuentedeprrafopredeter"/>
+    <w:uiPriority w:val="99"/>
+    <w:semiHidden/>
+    <w:unhideWhenUsed/>
+    <w:rsid w:val="00BB056A"/>
+    <w:rPr>
+      <w:color w:val="605E5C"/>
+      <w:shd w:val="clear" w:color="auto" w:fill="E1DFDD"/>
     </w:rPr>
   </w:style>
 </w:styles>

</xml_diff>